<commit_message>
Correction of goals, domain assumptions and requirements
</commit_message>
<xml_diff>
--- a/RASD.docx
+++ b/RASD.docx
@@ -1,6 +1,6 @@
 
 <file path=word/document.xml><?xml version="1.0" encoding="utf-8"?>
-<w:document xmlns:wpc="http://schemas.microsoft.com/office/word/2010/wordprocessingCanvas" xmlns:mc="http://schemas.openxmlformats.org/markup-compatibility/2006" xmlns:o="urn:schemas-microsoft-com:office:office" xmlns:r="http://schemas.openxmlformats.org/officeDocument/2006/relationships" xmlns:m="http://schemas.openxmlformats.org/officeDocument/2006/math" xmlns:v="urn:schemas-microsoft-com:vml" xmlns:wp14="http://schemas.microsoft.com/office/word/2010/wordprocessingDrawing" xmlns:wp="http://schemas.openxmlformats.org/drawingml/2006/wordprocessingDrawing" xmlns:w10="urn:schemas-microsoft-com:office:word" xmlns:w="http://schemas.openxmlformats.org/wordprocessingml/2006/main" xmlns:w14="http://schemas.microsoft.com/office/word/2010/wordml" xmlns:w15="http://schemas.microsoft.com/office/word/2012/wordml" xmlns:wpg="http://schemas.microsoft.com/office/word/2010/wordprocessingGroup" xmlns:wpi="http://schemas.microsoft.com/office/word/2010/wordprocessingInk" xmlns:wne="http://schemas.microsoft.com/office/word/2006/wordml" xmlns:wps="http://schemas.microsoft.com/office/word/2010/wordprocessingShape" mc:Ignorable="w14 w15 wp14">
+<w:document xmlns:wpc="http://schemas.microsoft.com/office/word/2010/wordprocessingCanvas" xmlns:cx="http://schemas.microsoft.com/office/drawing/2014/chartex" xmlns:cx1="http://schemas.microsoft.com/office/drawing/2015/9/8/chartex" xmlns:cx2="http://schemas.microsoft.com/office/drawing/2015/10/21/chartex" xmlns:cx3="http://schemas.microsoft.com/office/drawing/2016/5/9/chartex" xmlns:cx4="http://schemas.microsoft.com/office/drawing/2016/5/10/chartex" xmlns:cx5="http://schemas.microsoft.com/office/drawing/2016/5/11/chartex" xmlns:cx6="http://schemas.microsoft.com/office/drawing/2016/5/12/chartex" xmlns:cx7="http://schemas.microsoft.com/office/drawing/2016/5/13/chartex" xmlns:cx8="http://schemas.microsoft.com/office/drawing/2016/5/14/chartex" xmlns:mc="http://schemas.openxmlformats.org/markup-compatibility/2006" xmlns:aink="http://schemas.microsoft.com/office/drawing/2016/ink" xmlns:am3d="http://schemas.microsoft.com/office/drawing/2017/model3d" xmlns:o="urn:schemas-microsoft-com:office:office" xmlns:r="http://schemas.openxmlformats.org/officeDocument/2006/relationships" xmlns:m="http://schemas.openxmlformats.org/officeDocument/2006/math" xmlns:v="urn:schemas-microsoft-com:vml" xmlns:wp14="http://schemas.microsoft.com/office/word/2010/wordprocessingDrawing" xmlns:wp="http://schemas.openxmlformats.org/drawingml/2006/wordprocessingDrawing" xmlns:w10="urn:schemas-microsoft-com:office:word" xmlns:w="http://schemas.openxmlformats.org/wordprocessingml/2006/main" xmlns:w14="http://schemas.microsoft.com/office/word/2010/wordml" xmlns:w15="http://schemas.microsoft.com/office/word/2012/wordml" xmlns:w16cid="http://schemas.microsoft.com/office/word/2016/wordml/cid" xmlns:w16se="http://schemas.microsoft.com/office/word/2015/wordml/symex" xmlns:wpg="http://schemas.microsoft.com/office/word/2010/wordprocessingGroup" xmlns:wpi="http://schemas.microsoft.com/office/word/2010/wordprocessingInk" xmlns:wne="http://schemas.microsoft.com/office/word/2006/wordml" xmlns:wps="http://schemas.microsoft.com/office/word/2010/wordprocessingShape" mc:Ignorable="w14 w15 w16se w16cid wp14">
   <w:body>
     <w:tbl>
       <w:tblPr>
@@ -258,7 +258,19 @@
               <w:rPr>
                 <w:lang w:val="en-GB"/>
               </w:rPr>
-              <w:t>SafeStreets software is loaded checking the role of the user (end user or authority)</w:t>
+              <w:t>SafeStreets software is loaded checking the role of the user (end user or authority</w:t>
+            </w:r>
+            <w:r>
+              <w:rPr>
+                <w:lang w:val="en-GB"/>
+              </w:rPr>
+              <w:t xml:space="preserve"> or municipality</w:t>
+            </w:r>
+            <w:r>
+              <w:rPr>
+                <w:lang w:val="en-GB"/>
+              </w:rPr>
+              <w:t>)</w:t>
             </w:r>
           </w:p>
         </w:tc>
@@ -314,19 +326,61 @@
               <w:rPr>
                 <w:lang w:val="en-GB"/>
               </w:rPr>
-              <w:t>User inserts picture, date, time, position</w:t>
-            </w:r>
-            <w:r>
-              <w:rPr>
-                <w:lang w:val="en-GB"/>
-              </w:rPr>
-              <w:t>, type of violation</w:t>
-            </w:r>
-            <w:r>
-              <w:rPr>
-                <w:lang w:val="en-GB"/>
-              </w:rPr>
-              <w:t xml:space="preserve"> (date, time and geographical position can be taken automatically from the device)</w:t>
+              <w:t xml:space="preserve">User inserts </w:t>
+            </w:r>
+            <w:r>
+              <w:rPr>
+                <w:lang w:val="en-GB"/>
+              </w:rPr>
+              <w:t xml:space="preserve">the </w:t>
+            </w:r>
+            <w:r>
+              <w:rPr>
+                <w:lang w:val="en-GB"/>
+              </w:rPr>
+              <w:t>picture</w:t>
+            </w:r>
+            <w:r>
+              <w:rPr>
+                <w:lang w:val="en-GB"/>
+              </w:rPr>
+              <w:t xml:space="preserve"> and</w:t>
+            </w:r>
+            <w:r>
+              <w:rPr>
+                <w:lang w:val="en-GB"/>
+              </w:rPr>
+              <w:t xml:space="preserve"> </w:t>
+            </w:r>
+            <w:r>
+              <w:rPr>
+                <w:lang w:val="en-GB"/>
+              </w:rPr>
+              <w:t xml:space="preserve">the </w:t>
+            </w:r>
+            <w:r>
+              <w:rPr>
+                <w:lang w:val="en-GB"/>
+              </w:rPr>
+              <w:t>type of</w:t>
+            </w:r>
+            <w:r>
+              <w:rPr>
+                <w:lang w:val="en-GB"/>
+              </w:rPr>
+              <w:t xml:space="preserve"> the</w:t>
+            </w:r>
+            <w:r>
+              <w:rPr>
+                <w:lang w:val="en-GB"/>
+              </w:rPr>
+              <w:t xml:space="preserve"> violation</w:t>
+            </w:r>
+            <w:r>
+              <w:rPr>
+                <w:lang w:val="en-GB"/>
+              </w:rPr>
+              <w:t xml:space="preserve"> </w:t>
             </w:r>
           </w:p>
         </w:tc>
@@ -378,11 +432,19 @@
                 <w:lang w:val="en-GB"/>
               </w:rPr>
             </w:pPr>
-            <w:r>
-              <w:rPr>
-                <w:lang w:val="en-GB"/>
-              </w:rPr>
-              <w:t>SafeStreets asks to the user to insert again some wrong data</w:t>
+            <w:proofErr w:type="spellStart"/>
+            <w:r>
+              <w:rPr>
+                <w:lang w:val="en-GB"/>
+              </w:rPr>
+              <w:t>SafeStreet</w:t>
+            </w:r>
+            <w:proofErr w:type="spellEnd"/>
+            <w:r>
+              <w:rPr>
+                <w:lang w:val="en-GB"/>
+              </w:rPr>
+              <w:t xml:space="preserve"> application detects date, time and position from the device.</w:t>
             </w:r>
           </w:p>
         </w:tc>
@@ -400,7 +462,7 @@
               <w:rPr>
                 <w:lang w:val="en-GB"/>
               </w:rPr>
-              <w:t>YES</w:t>
+              <w:t>NO</w:t>
             </w:r>
           </w:p>
         </w:tc>
@@ -434,11 +496,19 @@
                 <w:lang w:val="en-GB"/>
               </w:rPr>
             </w:pPr>
-            <w:r>
-              <w:rPr>
-                <w:lang w:val="en-GB"/>
-              </w:rPr>
-              <w:t>User sends data</w:t>
+            <w:proofErr w:type="spellStart"/>
+            <w:r>
+              <w:rPr>
+                <w:lang w:val="en-GB"/>
+              </w:rPr>
+              <w:t>SafeStreets</w:t>
+            </w:r>
+            <w:proofErr w:type="spellEnd"/>
+            <w:r>
+              <w:rPr>
+                <w:lang w:val="en-GB"/>
+              </w:rPr>
+              <w:t xml:space="preserve"> asks to the user to insert again some wrong data</w:t>
             </w:r>
           </w:p>
         </w:tc>
@@ -474,7 +544,7 @@
               <w:rPr>
                 <w:lang w:val="en-GB"/>
               </w:rPr>
-              <w:t>World</w:t>
+              <w:t>Machine</w:t>
             </w:r>
           </w:p>
         </w:tc>
@@ -494,7 +564,7 @@
               <w:rPr>
                 <w:lang w:val="en-GB"/>
               </w:rPr>
-              <w:t>SafeStreets receives a picture</w:t>
+              <w:t>User sends data</w:t>
             </w:r>
           </w:p>
         </w:tc>
@@ -512,7 +582,7 @@
               <w:rPr>
                 <w:lang w:val="en-GB"/>
               </w:rPr>
-              <w:t>NO</w:t>
+              <w:t>YES</w:t>
             </w:r>
           </w:p>
         </w:tc>
@@ -530,7 +600,7 @@
               <w:rPr>
                 <w:lang w:val="en-GB"/>
               </w:rPr>
-              <w:t>Machine</w:t>
+              <w:t>World</w:t>
             </w:r>
           </w:p>
         </w:tc>
@@ -546,11 +616,25 @@
                 <w:lang w:val="en-GB"/>
               </w:rPr>
             </w:pPr>
-            <w:r>
-              <w:rPr>
-                <w:lang w:val="en-GB"/>
-              </w:rPr>
-              <w:t>SafeStreets runs the algorithm to read the license plate</w:t>
+            <w:proofErr w:type="spellStart"/>
+            <w:r>
+              <w:rPr>
+                <w:lang w:val="en-GB"/>
+              </w:rPr>
+              <w:t>SafeStreets</w:t>
+            </w:r>
+            <w:proofErr w:type="spellEnd"/>
+            <w:r>
+              <w:rPr>
+                <w:lang w:val="en-GB"/>
+              </w:rPr>
+              <w:t xml:space="preserve"> receives a </w:t>
+            </w:r>
+            <w:r>
+              <w:rPr>
+                <w:lang w:val="en-GB"/>
+              </w:rPr>
+              <w:t>violation</w:t>
             </w:r>
           </w:p>
         </w:tc>
@@ -606,7 +690,7 @@
               <w:rPr>
                 <w:lang w:val="en-GB"/>
               </w:rPr>
-              <w:t>The algorithm can’t read the license plate so SafeStreets asks to the user to insert it manually</w:t>
+              <w:t>SafeStreets runs the algorithm to read the license plate</w:t>
             </w:r>
           </w:p>
         </w:tc>
@@ -624,7 +708,7 @@
               <w:rPr>
                 <w:lang w:val="en-GB"/>
               </w:rPr>
-              <w:t>YES</w:t>
+              <w:t>NO</w:t>
             </w:r>
           </w:p>
         </w:tc>
@@ -662,7 +746,7 @@
               <w:rPr>
                 <w:lang w:val="en-GB"/>
               </w:rPr>
-              <w:t>User inserts the license plate manually</w:t>
+              <w:t>The algorithm can’t read the license plate so SafeStreets asks to the user to insert it manually</w:t>
             </w:r>
           </w:p>
         </w:tc>
@@ -698,7 +782,7 @@
               <w:rPr>
                 <w:lang w:val="en-GB"/>
               </w:rPr>
-              <w:t>World</w:t>
+              <w:t>Machine</w:t>
             </w:r>
           </w:p>
         </w:tc>
@@ -718,13 +802,7 @@
               <w:rPr>
                 <w:lang w:val="en-GB"/>
               </w:rPr>
-              <w:t>SafeStreets stores the retrieved information</w:t>
-            </w:r>
-            <w:r>
-              <w:rPr>
-                <w:lang w:val="en-GB"/>
-              </w:rPr>
-              <w:t xml:space="preserve"> </w:t>
+              <w:t>User inserts the license plate manually</w:t>
             </w:r>
           </w:p>
         </w:tc>
@@ -742,7 +820,7 @@
               <w:rPr>
                 <w:lang w:val="en-GB"/>
               </w:rPr>
-              <w:t>NO</w:t>
+              <w:t>YES</w:t>
             </w:r>
           </w:p>
         </w:tc>
@@ -760,7 +838,7 @@
               <w:rPr>
                 <w:lang w:val="en-GB"/>
               </w:rPr>
-              <w:t>Machine</w:t>
+              <w:t>World</w:t>
             </w:r>
           </w:p>
         </w:tc>
@@ -780,7 +858,13 @@
               <w:rPr>
                 <w:lang w:val="en-GB"/>
               </w:rPr>
-              <w:t xml:space="preserve">SafeStreets calculates the statistics </w:t>
+              <w:t>SafeStreets stores the retrieved information</w:t>
+            </w:r>
+            <w:r>
+              <w:rPr>
+                <w:lang w:val="en-GB"/>
+              </w:rPr>
+              <w:t xml:space="preserve"> </w:t>
             </w:r>
           </w:p>
         </w:tc>
@@ -836,7 +920,7 @@
               <w:rPr>
                 <w:lang w:val="en-GB"/>
               </w:rPr>
-              <w:t>User or authority mines the information</w:t>
+              <w:t xml:space="preserve">SafeStreets calculates the statistics </w:t>
             </w:r>
           </w:p>
         </w:tc>
@@ -854,7 +938,7 @@
               <w:rPr>
                 <w:lang w:val="en-GB"/>
               </w:rPr>
-              <w:t>YES</w:t>
+              <w:t>NO</w:t>
             </w:r>
           </w:p>
         </w:tc>
@@ -872,7 +956,7 @@
               <w:rPr>
                 <w:lang w:val="en-GB"/>
               </w:rPr>
-              <w:t>World</w:t>
+              <w:t>Machine</w:t>
             </w:r>
           </w:p>
         </w:tc>
@@ -892,7 +976,19 @@
               <w:rPr>
                 <w:lang w:val="en-GB"/>
               </w:rPr>
-              <w:t>SafeStreets receives data about accidents from municipality</w:t>
+              <w:t xml:space="preserve">User or authority </w:t>
+            </w:r>
+            <w:r>
+              <w:rPr>
+                <w:lang w:val="en-GB"/>
+              </w:rPr>
+              <w:t xml:space="preserve">or municipality </w:t>
+            </w:r>
+            <w:r>
+              <w:rPr>
+                <w:lang w:val="en-GB"/>
+              </w:rPr>
+              <w:t>mines the information</w:t>
             </w:r>
           </w:p>
         </w:tc>
@@ -948,7 +1044,7 @@
               <w:rPr>
                 <w:lang w:val="en-GB"/>
               </w:rPr>
-              <w:t>SafeStreets identifies unsafe areas</w:t>
+              <w:t>SafeStreets receives data about accidents from municipality</w:t>
             </w:r>
           </w:p>
         </w:tc>
@@ -966,7 +1062,7 @@
               <w:rPr>
                 <w:lang w:val="en-GB"/>
               </w:rPr>
-              <w:t>NO</w:t>
+              <w:t>YES</w:t>
             </w:r>
           </w:p>
         </w:tc>
@@ -984,7 +1080,7 @@
               <w:rPr>
                 <w:lang w:val="en-GB"/>
               </w:rPr>
-              <w:t>Machine</w:t>
+              <w:t>World</w:t>
             </w:r>
           </w:p>
         </w:tc>
@@ -1004,7 +1100,7 @@
               <w:rPr>
                 <w:lang w:val="en-GB"/>
               </w:rPr>
-              <w:t>SafeStreets suggests interventions</w:t>
+              <w:t>SafeStreets identifies unsafe areas</w:t>
             </w:r>
           </w:p>
         </w:tc>
@@ -1022,7 +1118,7 @@
               <w:rPr>
                 <w:lang w:val="en-GB"/>
               </w:rPr>
-              <w:t>YES</w:t>
+              <w:t>NO</w:t>
             </w:r>
           </w:p>
         </w:tc>
@@ -1060,6 +1156,62 @@
               <w:rPr>
                 <w:lang w:val="en-GB"/>
               </w:rPr>
+              <w:t>SafeStreets suggests interventions</w:t>
+            </w:r>
+          </w:p>
+        </w:tc>
+        <w:tc>
+          <w:tcPr>
+            <w:tcW w:w="851" w:type="dxa"/>
+          </w:tcPr>
+          <w:p>
+            <w:pPr>
+              <w:rPr>
+                <w:lang w:val="en-GB"/>
+              </w:rPr>
+            </w:pPr>
+            <w:r>
+              <w:rPr>
+                <w:lang w:val="en-GB"/>
+              </w:rPr>
+              <w:t>YES</w:t>
+            </w:r>
+          </w:p>
+        </w:tc>
+        <w:tc>
+          <w:tcPr>
+            <w:tcW w:w="1417" w:type="dxa"/>
+          </w:tcPr>
+          <w:p>
+            <w:pPr>
+              <w:rPr>
+                <w:lang w:val="en-GB"/>
+              </w:rPr>
+            </w:pPr>
+            <w:r>
+              <w:rPr>
+                <w:lang w:val="en-GB"/>
+              </w:rPr>
+              <w:t>Machine</w:t>
+            </w:r>
+          </w:p>
+        </w:tc>
+      </w:tr>
+      <w:tr>
+        <w:tc>
+          <w:tcPr>
+            <w:tcW w:w="7508" w:type="dxa"/>
+          </w:tcPr>
+          <w:p>
+            <w:pPr>
+              <w:rPr>
+                <w:lang w:val="en-GB"/>
+              </w:rPr>
+            </w:pPr>
+            <w:r>
+              <w:rPr>
+                <w:lang w:val="en-GB"/>
+              </w:rPr>
               <w:t>SafeStreets goes out of service</w:t>
             </w:r>
           </w:p>
@@ -1098,6 +1250,214 @@
               </w:rPr>
               <w:t>Machine</w:t>
             </w:r>
+          </w:p>
+        </w:tc>
+      </w:tr>
+      <w:tr>
+        <w:tc>
+          <w:tcPr>
+            <w:tcW w:w="7508" w:type="dxa"/>
+          </w:tcPr>
+          <w:p>
+            <w:pPr>
+              <w:rPr>
+                <w:lang w:val="en-GB"/>
+              </w:rPr>
+            </w:pPr>
+            <w:proofErr w:type="spellStart"/>
+            <w:r>
+              <w:rPr>
+                <w:lang w:val="en-GB"/>
+              </w:rPr>
+              <w:t>Safestreet</w:t>
+            </w:r>
+            <w:proofErr w:type="spellEnd"/>
+            <w:r>
+              <w:rPr>
+                <w:lang w:val="en-GB"/>
+              </w:rPr>
+              <w:t xml:space="preserve"> notif</w:t>
+            </w:r>
+            <w:r>
+              <w:rPr>
+                <w:lang w:val="en-GB"/>
+              </w:rPr>
+              <w:t>ies</w:t>
+            </w:r>
+            <w:r>
+              <w:rPr>
+                <w:lang w:val="en-GB"/>
+              </w:rPr>
+              <w:t xml:space="preserve"> authorities near the violation </w:t>
+            </w:r>
+            <w:r>
+              <w:rPr>
+                <w:lang w:val="en-GB"/>
+              </w:rPr>
+              <w:t xml:space="preserve">which has </w:t>
+            </w:r>
+            <w:r>
+              <w:rPr>
+                <w:lang w:val="en-GB"/>
+              </w:rPr>
+              <w:t>occurre</w:t>
+            </w:r>
+            <w:r>
+              <w:rPr>
+                <w:lang w:val="en-GB"/>
+              </w:rPr>
+              <w:t>d</w:t>
+            </w:r>
+          </w:p>
+        </w:tc>
+        <w:tc>
+          <w:tcPr>
+            <w:tcW w:w="851" w:type="dxa"/>
+          </w:tcPr>
+          <w:p>
+            <w:pPr>
+              <w:rPr>
+                <w:lang w:val="en-GB"/>
+              </w:rPr>
+            </w:pPr>
+            <w:r>
+              <w:rPr>
+                <w:lang w:val="en-GB"/>
+              </w:rPr>
+              <w:t>YES</w:t>
+            </w:r>
+          </w:p>
+        </w:tc>
+        <w:tc>
+          <w:tcPr>
+            <w:tcW w:w="1417" w:type="dxa"/>
+          </w:tcPr>
+          <w:p>
+            <w:pPr>
+              <w:rPr>
+                <w:lang w:val="en-GB"/>
+              </w:rPr>
+            </w:pPr>
+            <w:r>
+              <w:rPr>
+                <w:lang w:val="en-GB"/>
+              </w:rPr>
+              <w:t>Machine</w:t>
+            </w:r>
+          </w:p>
+        </w:tc>
+      </w:tr>
+      <w:tr>
+        <w:tc>
+          <w:tcPr>
+            <w:tcW w:w="7508" w:type="dxa"/>
+          </w:tcPr>
+          <w:p>
+            <w:pPr>
+              <w:rPr>
+                <w:lang w:val="en-GB"/>
+              </w:rPr>
+            </w:pPr>
+            <w:r>
+              <w:rPr>
+                <w:lang w:val="en-GB"/>
+              </w:rPr>
+              <w:t>An authority goes in the place of the violation</w:t>
+            </w:r>
+          </w:p>
+        </w:tc>
+        <w:tc>
+          <w:tcPr>
+            <w:tcW w:w="851" w:type="dxa"/>
+          </w:tcPr>
+          <w:p>
+            <w:pPr>
+              <w:rPr>
+                <w:lang w:val="en-GB"/>
+              </w:rPr>
+            </w:pPr>
+            <w:r>
+              <w:rPr>
+                <w:lang w:val="en-GB"/>
+              </w:rPr>
+              <w:t>NO</w:t>
+            </w:r>
+          </w:p>
+        </w:tc>
+        <w:tc>
+          <w:tcPr>
+            <w:tcW w:w="1417" w:type="dxa"/>
+          </w:tcPr>
+          <w:p>
+            <w:pPr>
+              <w:rPr>
+                <w:lang w:val="en-GB"/>
+              </w:rPr>
+            </w:pPr>
+            <w:r>
+              <w:rPr>
+                <w:lang w:val="en-GB"/>
+              </w:rPr>
+              <w:t>World</w:t>
+            </w:r>
+          </w:p>
+        </w:tc>
+      </w:tr>
+      <w:tr>
+        <w:tc>
+          <w:tcPr>
+            <w:tcW w:w="7508" w:type="dxa"/>
+          </w:tcPr>
+          <w:p>
+            <w:pPr>
+              <w:rPr>
+                <w:lang w:val="en-GB"/>
+              </w:rPr>
+            </w:pPr>
+            <w:r>
+              <w:rPr>
+                <w:lang w:val="en-GB"/>
+              </w:rPr>
+              <w:t>An authority notifies other authorities that he is going to check the violation</w:t>
+            </w:r>
+          </w:p>
+        </w:tc>
+        <w:tc>
+          <w:tcPr>
+            <w:tcW w:w="851" w:type="dxa"/>
+          </w:tcPr>
+          <w:p>
+            <w:pPr>
+              <w:rPr>
+                <w:lang w:val="en-GB"/>
+              </w:rPr>
+            </w:pPr>
+            <w:r>
+              <w:rPr>
+                <w:lang w:val="en-GB"/>
+              </w:rPr>
+              <w:t>YES</w:t>
+            </w:r>
+          </w:p>
+        </w:tc>
+        <w:tc>
+          <w:tcPr>
+            <w:tcW w:w="1417" w:type="dxa"/>
+          </w:tcPr>
+          <w:p>
+            <w:pPr>
+              <w:rPr>
+                <w:lang w:val="en-GB"/>
+              </w:rPr>
+            </w:pPr>
+            <w:r>
+              <w:rPr>
+                <w:lang w:val="en-GB"/>
+              </w:rPr>
+              <w:t>Machine</w:t>
+            </w:r>
+            <w:bookmarkStart w:id="0" w:name="_GoBack"/>
+            <w:bookmarkEnd w:id="0"/>
           </w:p>
         </w:tc>
       </w:tr>
@@ -1155,13 +1515,43 @@
         <w:rPr>
           <w:lang w:val="en-GB"/>
         </w:rPr>
-        <w:t xml:space="preserve"> sees a traffic violation and wants to notify</w:t>
-      </w:r>
-      <w:r>
-        <w:rPr>
-          <w:lang w:val="en-GB"/>
-        </w:rPr>
-        <w:t xml:space="preserve"> authorities by using SafeStreets app</w:t>
+        <w:t xml:space="preserve"> </w:t>
+      </w:r>
+      <w:r>
+        <w:rPr>
+          <w:lang w:val="en-GB"/>
+        </w:rPr>
+        <w:t xml:space="preserve">who </w:t>
+      </w:r>
+      <w:r>
+        <w:rPr>
+          <w:lang w:val="en-GB"/>
+        </w:rPr>
+        <w:t xml:space="preserve">sees a traffic violation </w:t>
+      </w:r>
+      <w:r>
+        <w:rPr>
+          <w:lang w:val="en-GB"/>
+        </w:rPr>
+        <w:t>can</w:t>
+      </w:r>
+      <w:r>
+        <w:rPr>
+          <w:lang w:val="en-GB"/>
+        </w:rPr>
+        <w:t xml:space="preserve"> notify</w:t>
+      </w:r>
+      <w:r>
+        <w:rPr>
+          <w:lang w:val="en-GB"/>
+        </w:rPr>
+        <w:t xml:space="preserve"> authoritie</w:t>
+      </w:r>
+      <w:r>
+        <w:rPr>
+          <w:lang w:val="en-GB"/>
+        </w:rPr>
+        <w:t>s</w:t>
       </w:r>
       <w:r>
         <w:rPr>
@@ -1212,19 +1602,19 @@
         <w:rPr>
           <w:lang w:val="en-GB"/>
         </w:rPr>
-        <w:t>(end user)</w:t>
-      </w:r>
-      <w:r>
-        <w:rPr>
-          <w:lang w:val="en-GB"/>
-        </w:rPr>
-        <w:t xml:space="preserve"> </w:t>
-      </w:r>
-      <w:r>
-        <w:rPr>
-          <w:lang w:val="en-GB"/>
-        </w:rPr>
-        <w:t>wants to be a user of SafeStreets app</w:t>
+        <w:t xml:space="preserve">(end user) </w:t>
+      </w:r>
+      <w:r>
+        <w:rPr>
+          <w:lang w:val="en-GB"/>
+        </w:rPr>
+        <w:t>can</w:t>
+      </w:r>
+      <w:r>
+        <w:rPr>
+          <w:lang w:val="en-GB"/>
+        </w:rPr>
+        <w:t xml:space="preserve"> be a user of SafeStreets app</w:t>
       </w:r>
       <w:r>
         <w:rPr>
@@ -1263,7 +1653,39 @@
         <w:rPr>
           <w:lang w:val="en-GB"/>
         </w:rPr>
-        <w:t>n authority wants to be a user of SafeStreets app</w:t>
+        <w:t xml:space="preserve">n authority </w:t>
+      </w:r>
+      <w:r>
+        <w:rPr>
+          <w:lang w:val="en-GB"/>
+        </w:rPr>
+        <w:t>can</w:t>
+      </w:r>
+      <w:r>
+        <w:rPr>
+          <w:lang w:val="en-GB"/>
+        </w:rPr>
+        <w:t xml:space="preserve"> be a user of </w:t>
+      </w:r>
+      <w:proofErr w:type="spellStart"/>
+      <w:r>
+        <w:rPr>
+          <w:lang w:val="en-GB"/>
+        </w:rPr>
+        <w:t>SafeStreets</w:t>
+      </w:r>
+      <w:proofErr w:type="spellEnd"/>
+      <w:r>
+        <w:rPr>
+          <w:lang w:val="en-GB"/>
+        </w:rPr>
+        <w:t xml:space="preserve"> app</w:t>
+      </w:r>
+      <w:r>
+        <w:rPr>
+          <w:lang w:val="en-GB"/>
+        </w:rPr>
+        <w:t xml:space="preserve"> with a different role with respect to a citizen</w:t>
       </w:r>
       <w:r>
         <w:rPr>
@@ -1283,7 +1705,7 @@
         <w:rPr>
           <w:lang w:val="en-GB"/>
         </w:rPr>
-        <w:t>G4:</w:t>
+        <w:t>G5:</w:t>
       </w:r>
       <w:r>
         <w:rPr>
@@ -1296,7 +1718,19 @@
         <w:rPr>
           <w:lang w:val="en-GB"/>
         </w:rPr>
-        <w:t>ll the data inserted by the user must be correct.</w:t>
+        <w:t xml:space="preserve">n authority </w:t>
+      </w:r>
+      <w:r>
+        <w:rPr>
+          <w:lang w:val="en-GB"/>
+        </w:rPr>
+        <w:t>can</w:t>
+      </w:r>
+      <w:r>
+        <w:rPr>
+          <w:lang w:val="en-GB"/>
+        </w:rPr>
+        <w:t xml:space="preserve"> see the recent traffic violations.</w:t>
       </w:r>
     </w:p>
     <w:p>
@@ -1310,20 +1744,26 @@
         <w:rPr>
           <w:lang w:val="en-GB"/>
         </w:rPr>
-        <w:t>G5:</w:t>
+        <w:t>G6:</w:t>
       </w:r>
       <w:r>
         <w:rPr>
           <w:lang w:val="en-GB"/>
         </w:rPr>
         <w:tab/>
-        <w:t>A</w:t>
-      </w:r>
-      <w:r>
-        <w:rPr>
-          <w:lang w:val="en-GB"/>
-        </w:rPr>
-        <w:t>n authority wants to see the recent traffic violations.</w:t>
+        <w:t xml:space="preserve">A user </w:t>
+      </w:r>
+      <w:r>
+        <w:rPr>
+          <w:lang w:val="en-GB"/>
+        </w:rPr>
+        <w:t>can</w:t>
+      </w:r>
+      <w:r>
+        <w:rPr>
+          <w:lang w:val="en-GB"/>
+        </w:rPr>
+        <w:t xml:space="preserve"> see the statistics regarding traffic violations.</w:t>
       </w:r>
     </w:p>
     <w:p>
@@ -1337,308 +1777,163 @@
         <w:rPr>
           <w:lang w:val="en-GB"/>
         </w:rPr>
-        <w:t>G6:</w:t>
+        <w:t>G7:</w:t>
       </w:r>
       <w:r>
         <w:rPr>
           <w:lang w:val="en-GB"/>
         </w:rPr>
         <w:tab/>
-        <w:t>A user wants to see the statistics regarding traffic violations.</w:t>
+        <w:t xml:space="preserve">Municipality </w:t>
+      </w:r>
+      <w:r>
+        <w:rPr>
+          <w:lang w:val="en-GB"/>
+        </w:rPr>
+        <w:t>can</w:t>
+      </w:r>
+      <w:r>
+        <w:rPr>
+          <w:lang w:val="en-GB"/>
+        </w:rPr>
+        <w:t xml:space="preserve"> collaborate with </w:t>
+      </w:r>
+      <w:proofErr w:type="spellStart"/>
+      <w:r>
+        <w:rPr>
+          <w:lang w:val="en-GB"/>
+        </w:rPr>
+        <w:t>SafeStreets</w:t>
+      </w:r>
+      <w:proofErr w:type="spellEnd"/>
+      <w:r>
+        <w:rPr>
+          <w:lang w:val="en-GB"/>
+        </w:rPr>
+        <w:t xml:space="preserve"> in order to </w:t>
+      </w:r>
+      <w:r>
+        <w:rPr>
+          <w:lang w:val="en-GB"/>
+        </w:rPr>
+        <w:t>provide information about accidents occurred in its territory.</w:t>
       </w:r>
     </w:p>
     <w:p>
       <w:pPr>
         <w:ind w:left="705" w:hanging="705"/>
         <w:rPr>
+          <w:color w:val="C00000"/>
           <w:lang w:val="en-GB"/>
         </w:rPr>
       </w:pPr>
       <w:r>
         <w:rPr>
-          <w:lang w:val="en-GB"/>
-        </w:rPr>
-        <w:t>G7:</w:t>
-      </w:r>
-      <w:r>
-        <w:rPr>
+          <w:color w:val="C00000"/>
+          <w:lang w:val="en-GB"/>
+        </w:rPr>
+        <w:t>G9:</w:t>
+      </w:r>
+      <w:r>
+        <w:rPr>
+          <w:color w:val="C00000"/>
           <w:lang w:val="en-GB"/>
         </w:rPr>
         <w:tab/>
-        <w:t>Municipality wants to</w:t>
-      </w:r>
-      <w:r>
-        <w:rPr>
-          <w:lang w:val="en-GB"/>
-        </w:rPr>
-        <w:t xml:space="preserve"> collaborate with SafeStreets in order to know</w:t>
-      </w:r>
-      <w:r>
-        <w:rPr>
-          <w:lang w:val="en-GB"/>
-        </w:rPr>
-        <w:t xml:space="preserve"> the unsafe areas </w:t>
-      </w:r>
-      <w:r>
-        <w:rPr>
-          <w:lang w:val="en-GB"/>
-        </w:rPr>
-        <w:t xml:space="preserve">of its territory </w:t>
-      </w:r>
-      <w:r>
-        <w:rPr>
-          <w:lang w:val="en-GB"/>
-        </w:rPr>
-        <w:t>and the possible interventions.</w:t>
+        <w:t>Municipality knows the most unsafe areas of its territory.</w:t>
       </w:r>
     </w:p>
     <w:p>
       <w:pPr>
         <w:ind w:left="705" w:hanging="705"/>
         <w:rPr>
+          <w:color w:val="C00000"/>
           <w:lang w:val="en-GB"/>
         </w:rPr>
       </w:pPr>
       <w:r>
         <w:rPr>
-          <w:lang w:val="en-GB"/>
-        </w:rPr>
-        <w:t xml:space="preserve">D1: </w:t>
-      </w:r>
-      <w:r>
-        <w:rPr>
+          <w:color w:val="C00000"/>
+          <w:lang w:val="en-GB"/>
+        </w:rPr>
+        <w:t>G10</w:t>
+      </w:r>
+      <w:r>
+        <w:rPr>
+          <w:color w:val="C00000"/>
+          <w:lang w:val="en-GB"/>
+        </w:rPr>
+        <w:t>:</w:t>
+      </w:r>
+      <w:r>
+        <w:rPr>
+          <w:color w:val="C00000"/>
           <w:lang w:val="en-GB"/>
         </w:rPr>
         <w:tab/>
-      </w:r>
-      <w:r>
-        <w:rPr>
-          <w:lang w:val="en-GB"/>
-        </w:rPr>
-        <w:t>A</w:t>
-      </w:r>
-      <w:r>
-        <w:rPr>
-          <w:lang w:val="en-GB"/>
-        </w:rPr>
-        <w:t xml:space="preserve"> person</w:t>
-      </w:r>
-      <w:r>
-        <w:rPr>
-          <w:lang w:val="en-GB"/>
-        </w:rPr>
-        <w:t xml:space="preserve"> </w:t>
-      </w:r>
-      <w:r>
-        <w:rPr>
-          <w:lang w:val="en-GB"/>
-        </w:rPr>
-        <w:t>(end user)</w:t>
-      </w:r>
-      <w:r>
-        <w:rPr>
-          <w:lang w:val="en-GB"/>
-        </w:rPr>
-        <w:t>,</w:t>
-      </w:r>
-      <w:r>
-        <w:rPr>
-          <w:lang w:val="en-GB"/>
-        </w:rPr>
-        <w:t xml:space="preserve"> </w:t>
-      </w:r>
-      <w:r>
-        <w:rPr>
-          <w:lang w:val="en-GB"/>
-        </w:rPr>
-        <w:t xml:space="preserve">that </w:t>
-      </w:r>
-      <w:r>
-        <w:rPr>
-          <w:lang w:val="en-GB"/>
-        </w:rPr>
-        <w:t>knows the traffic rules</w:t>
-      </w:r>
-      <w:r>
-        <w:rPr>
-          <w:lang w:val="en-GB"/>
-        </w:rPr>
-        <w:t>,</w:t>
-      </w:r>
-      <w:r>
-        <w:rPr>
-          <w:lang w:val="en-GB"/>
-        </w:rPr>
-        <w:t xml:space="preserve"> is near </w:t>
-      </w:r>
-      <w:r>
-        <w:rPr>
-          <w:lang w:val="en-GB"/>
-        </w:rPr>
-        <w:t>a</w:t>
-      </w:r>
-      <w:r>
-        <w:rPr>
-          <w:lang w:val="en-GB"/>
-        </w:rPr>
-        <w:t xml:space="preserve"> traffic violation and he can see it</w:t>
-      </w:r>
-      <w:r>
-        <w:rPr>
-          <w:lang w:val="en-GB"/>
-        </w:rPr>
-        <w:t>.</w:t>
+        <w:t>A municipality know</w:t>
+      </w:r>
+      <w:r>
+        <w:rPr>
+          <w:color w:val="C00000"/>
+          <w:lang w:val="en-GB"/>
+        </w:rPr>
+        <w:t>s</w:t>
+      </w:r>
+      <w:r>
+        <w:rPr>
+          <w:color w:val="C00000"/>
+          <w:lang w:val="en-GB"/>
+        </w:rPr>
+        <w:t xml:space="preserve"> possible interventions </w:t>
+      </w:r>
+      <w:r>
+        <w:rPr>
+          <w:color w:val="C00000"/>
+          <w:lang w:val="en-GB"/>
+        </w:rPr>
+        <w:t>it can</w:t>
+      </w:r>
+      <w:r>
+        <w:rPr>
+          <w:color w:val="C00000"/>
+          <w:lang w:val="en-GB"/>
+        </w:rPr>
+        <w:t xml:space="preserve"> do in order to improve the unsafe areas.</w:t>
       </w:r>
     </w:p>
     <w:p>
       <w:pPr>
         <w:ind w:left="705" w:hanging="705"/>
         <w:rPr>
+          <w:color w:val="C00000"/>
           <w:lang w:val="en-GB"/>
         </w:rPr>
       </w:pPr>
       <w:r>
         <w:rPr>
-          <w:lang w:val="en-GB"/>
-        </w:rPr>
-        <w:t>D2</w:t>
-      </w:r>
-      <w:r>
-        <w:rPr>
-          <w:lang w:val="en-GB"/>
-        </w:rPr>
-        <w:t xml:space="preserve">: </w:t>
-      </w:r>
-      <w:r>
-        <w:rPr>
+          <w:color w:val="C00000"/>
+          <w:lang w:val="en-GB"/>
+        </w:rPr>
+        <w:t>G11:</w:t>
+      </w:r>
+      <w:r>
+        <w:rPr>
+          <w:color w:val="C00000"/>
           <w:lang w:val="en-GB"/>
         </w:rPr>
         <w:tab/>
-        <w:t>A</w:t>
-      </w:r>
-      <w:r>
-        <w:rPr>
-          <w:lang w:val="en-GB"/>
-        </w:rPr>
-        <w:t xml:space="preserve"> person</w:t>
-      </w:r>
-      <w:r>
-        <w:rPr>
-          <w:lang w:val="en-GB"/>
-        </w:rPr>
-        <w:t xml:space="preserve"> </w:t>
-      </w:r>
-      <w:r>
-        <w:rPr>
-          <w:lang w:val="en-GB"/>
-        </w:rPr>
-        <w:t>(end user)</w:t>
-      </w:r>
-      <w:r>
-        <w:rPr>
-          <w:lang w:val="en-GB"/>
-        </w:rPr>
-        <w:t xml:space="preserve"> knows that he can notify the authority if there is a traffic violation</w:t>
-      </w:r>
-      <w:r>
-        <w:rPr>
-          <w:lang w:val="en-GB"/>
-        </w:rPr>
-        <w:t>.</w:t>
+        <w:t>An authority receives notifications about violations around him.</w:t>
       </w:r>
     </w:p>
     <w:p>
       <w:pPr>
         <w:ind w:left="705" w:hanging="705"/>
         <w:rPr>
+          <w:color w:val="C00000"/>
           <w:lang w:val="en-GB"/>
         </w:rPr>
       </w:pPr>
-      <w:r>
-        <w:rPr>
-          <w:lang w:val="en-GB"/>
-        </w:rPr>
-        <w:t>D3</w:t>
-      </w:r>
-      <w:r>
-        <w:rPr>
-          <w:lang w:val="en-GB"/>
-        </w:rPr>
-        <w:t>:</w:t>
-      </w:r>
-      <w:r>
-        <w:rPr>
-          <w:lang w:val="en-GB"/>
-        </w:rPr>
-        <w:tab/>
-        <w:t>A</w:t>
-      </w:r>
-      <w:r>
-        <w:rPr>
-          <w:lang w:val="en-GB"/>
-        </w:rPr>
-        <w:t xml:space="preserve"> person </w:t>
-      </w:r>
-      <w:r>
-        <w:rPr>
-          <w:lang w:val="en-GB"/>
-        </w:rPr>
-        <w:t>(end user)</w:t>
-      </w:r>
-      <w:r>
-        <w:rPr>
-          <w:lang w:val="en-GB"/>
-        </w:rPr>
-        <w:t xml:space="preserve"> </w:t>
-      </w:r>
-      <w:r>
-        <w:rPr>
-          <w:lang w:val="en-GB"/>
-        </w:rPr>
-        <w:t>has a phone</w:t>
-      </w:r>
-      <w:r>
-        <w:rPr>
-          <w:lang w:val="en-GB"/>
-        </w:rPr>
-        <w:t xml:space="preserve"> with a camera</w:t>
-      </w:r>
-      <w:r>
-        <w:rPr>
-          <w:lang w:val="en-GB"/>
-        </w:rPr>
-        <w:t>,</w:t>
-      </w:r>
-      <w:r>
-        <w:rPr>
-          <w:lang w:val="en-GB"/>
-        </w:rPr>
-        <w:t xml:space="preserve"> internet connection</w:t>
-      </w:r>
-      <w:r>
-        <w:rPr>
-          <w:lang w:val="en-GB"/>
-        </w:rPr>
-        <w:t xml:space="preserve"> and GPS</w:t>
-      </w:r>
-      <w:r>
-        <w:rPr>
-          <w:lang w:val="en-GB"/>
-        </w:rPr>
-        <w:t>, he knows SafeStreets app and he h</w:t>
-      </w:r>
-      <w:r>
-        <w:rPr>
-          <w:lang w:val="en-GB"/>
-        </w:rPr>
-        <w:t>as SafeStreets app on his phone</w:t>
-      </w:r>
-      <w:r>
-        <w:rPr>
-          <w:lang w:val="en-GB"/>
-        </w:rPr>
-        <w:t>.</w:t>
-      </w:r>
     </w:p>
     <w:p>
       <w:pPr>
@@ -1651,50 +1946,43 @@
         <w:rPr>
           <w:lang w:val="en-GB"/>
         </w:rPr>
-        <w:t>D4</w:t>
-      </w:r>
-      <w:r>
-        <w:rPr>
-          <w:lang w:val="en-GB"/>
-        </w:rPr>
-        <w:t>:</w:t>
+        <w:t xml:space="preserve">D1: </w:t>
       </w:r>
       <w:r>
         <w:rPr>
           <w:lang w:val="en-GB"/>
         </w:rPr>
         <w:tab/>
+      </w:r>
+      <w:r>
+        <w:rPr>
+          <w:lang w:val="en-GB"/>
+        </w:rPr>
         <w:t>A</w:t>
       </w:r>
       <w:r>
         <w:rPr>
           <w:lang w:val="en-GB"/>
         </w:rPr>
-        <w:t xml:space="preserve"> user of</w:t>
-      </w:r>
-      <w:r>
-        <w:rPr>
-          <w:lang w:val="en-GB"/>
-        </w:rPr>
-        <w:t xml:space="preserve"> SafeStreets has a</w:t>
-      </w:r>
-      <w:r>
-        <w:rPr>
-          <w:lang w:val="en-GB"/>
-        </w:rPr>
-        <w:t xml:space="preserve"> username,</w:t>
-      </w:r>
-      <w:r>
-        <w:rPr>
-          <w:lang w:val="en-GB"/>
-        </w:rPr>
-        <w:t xml:space="preserve"> a password</w:t>
-      </w:r>
-      <w:r>
-        <w:rPr>
-          <w:lang w:val="en-GB"/>
-        </w:rPr>
-        <w:t xml:space="preserve"> and a type, that are decided during the registration</w:t>
+        <w:t xml:space="preserve"> person</w:t>
+      </w:r>
+      <w:r>
+        <w:rPr>
+          <w:lang w:val="en-GB"/>
+        </w:rPr>
+        <w:t xml:space="preserve"> (end user)</w:t>
+      </w:r>
+      <w:r>
+        <w:rPr>
+          <w:lang w:val="en-GB"/>
+        </w:rPr>
+        <w:t xml:space="preserve"> </w:t>
+      </w:r>
+      <w:r>
+        <w:rPr>
+          <w:lang w:val="en-GB"/>
+        </w:rPr>
+        <w:t>knows the traffic rules</w:t>
       </w:r>
       <w:r>
         <w:rPr>
@@ -1714,38 +2002,38 @@
         <w:rPr>
           <w:lang w:val="en-GB"/>
         </w:rPr>
-        <w:t>D5</w:t>
-      </w:r>
-      <w:r>
-        <w:rPr>
-          <w:lang w:val="en-GB"/>
-        </w:rPr>
-        <w:t>:</w:t>
+        <w:t>D2</w:t>
+      </w:r>
+      <w:r>
+        <w:rPr>
+          <w:lang w:val="en-GB"/>
+        </w:rPr>
+        <w:t xml:space="preserve">: </w:t>
       </w:r>
       <w:r>
         <w:rPr>
           <w:lang w:val="en-GB"/>
         </w:rPr>
         <w:tab/>
-        <w:t>T</w:t>
-      </w:r>
-      <w:r>
-        <w:rPr>
-          <w:lang w:val="en-GB"/>
-        </w:rPr>
-        <w:t xml:space="preserve">he user type can be end </w:t>
-      </w:r>
-      <w:r>
-        <w:rPr>
-          <w:lang w:val="en-GB"/>
-        </w:rPr>
-        <w:t>user, authority,</w:t>
-      </w:r>
-      <w:r>
-        <w:rPr>
-          <w:lang w:val="en-GB"/>
-        </w:rPr>
-        <w:t xml:space="preserve"> or municipality</w:t>
+        <w:t>A</w:t>
+      </w:r>
+      <w:r>
+        <w:rPr>
+          <w:lang w:val="en-GB"/>
+        </w:rPr>
+        <w:t xml:space="preserve"> person</w:t>
+      </w:r>
+      <w:r>
+        <w:rPr>
+          <w:lang w:val="en-GB"/>
+        </w:rPr>
+        <w:t xml:space="preserve"> (end user)</w:t>
+      </w:r>
+      <w:r>
+        <w:rPr>
+          <w:lang w:val="en-GB"/>
+        </w:rPr>
+        <w:t xml:space="preserve"> knows that he can notify the authority if there is a traffic violation</w:t>
       </w:r>
       <w:r>
         <w:rPr>
@@ -1765,7 +2053,7 @@
         <w:rPr>
           <w:lang w:val="en-GB"/>
         </w:rPr>
-        <w:t>D6</w:t>
+        <w:t>D3</w:t>
       </w:r>
       <w:r>
         <w:rPr>
@@ -1778,13 +2066,61 @@
           <w:lang w:val="en-GB"/>
         </w:rPr>
         <w:tab/>
-        <w:t>F</w:t>
-      </w:r>
-      <w:r>
-        <w:rPr>
-          <w:lang w:val="en-GB"/>
-        </w:rPr>
-        <w:t>or being an authority, a person must have a special code given to authorities from SafeStreets</w:t>
+        <w:t>A</w:t>
+      </w:r>
+      <w:r>
+        <w:rPr>
+          <w:lang w:val="en-GB"/>
+        </w:rPr>
+        <w:t xml:space="preserve"> person </w:t>
+      </w:r>
+      <w:r>
+        <w:rPr>
+          <w:lang w:val="en-GB"/>
+        </w:rPr>
+        <w:t xml:space="preserve">(end user) </w:t>
+      </w:r>
+      <w:r>
+        <w:rPr>
+          <w:lang w:val="en-GB"/>
+        </w:rPr>
+        <w:t>has a phone</w:t>
+      </w:r>
+      <w:r>
+        <w:rPr>
+          <w:lang w:val="en-GB"/>
+        </w:rPr>
+        <w:t xml:space="preserve"> with a camera</w:t>
+      </w:r>
+      <w:r>
+        <w:rPr>
+          <w:lang w:val="en-GB"/>
+        </w:rPr>
+        <w:t>,</w:t>
+      </w:r>
+      <w:r>
+        <w:rPr>
+          <w:lang w:val="en-GB"/>
+        </w:rPr>
+        <w:t xml:space="preserve"> internet connection</w:t>
+      </w:r>
+      <w:r>
+        <w:rPr>
+          <w:lang w:val="en-GB"/>
+        </w:rPr>
+        <w:t xml:space="preserve"> and GPS</w:t>
+      </w:r>
+      <w:r>
+        <w:rPr>
+          <w:lang w:val="en-GB"/>
+        </w:rPr>
+        <w:t>, he knows SafeStreets app and he h</w:t>
+      </w:r>
+      <w:r>
+        <w:rPr>
+          <w:lang w:val="en-GB"/>
+        </w:rPr>
+        <w:t>as SafeStreets app on his phone</w:t>
       </w:r>
       <w:r>
         <w:rPr>
@@ -1804,20 +2140,52 @@
         <w:rPr>
           <w:lang w:val="en-GB"/>
         </w:rPr>
-        <w:t>D7:</w:t>
+        <w:t>D4</w:t>
+      </w:r>
+      <w:r>
+        <w:rPr>
+          <w:lang w:val="en-GB"/>
+        </w:rPr>
+        <w:t>:</w:t>
       </w:r>
       <w:r>
         <w:rPr>
           <w:lang w:val="en-GB"/>
         </w:rPr>
         <w:tab/>
-        <w:t>D</w:t>
-      </w:r>
-      <w:r>
-        <w:rPr>
-          <w:lang w:val="en-GB"/>
-        </w:rPr>
-        <w:t>ata sent by the end user is composed by license plate, date, time, position, type of traffic violation</w:t>
+        <w:t>A</w:t>
+      </w:r>
+      <w:r>
+        <w:rPr>
+          <w:lang w:val="en-GB"/>
+        </w:rPr>
+        <w:t xml:space="preserve"> user of</w:t>
+      </w:r>
+      <w:r>
+        <w:rPr>
+          <w:lang w:val="en-GB"/>
+        </w:rPr>
+        <w:t xml:space="preserve"> </w:t>
+      </w:r>
+      <w:proofErr w:type="spellStart"/>
+      <w:r>
+        <w:rPr>
+          <w:lang w:val="en-GB"/>
+        </w:rPr>
+        <w:t>SafeStreets</w:t>
+      </w:r>
+      <w:proofErr w:type="spellEnd"/>
+      <w:r>
+        <w:rPr>
+          <w:lang w:val="en-GB"/>
+        </w:rPr>
+        <w:t xml:space="preserve"> </w:t>
+      </w:r>
+      <w:r>
+        <w:rPr>
+          <w:lang w:val="en-GB"/>
+        </w:rPr>
+        <w:t>is identified by the application</w:t>
       </w:r>
       <w:r>
         <w:rPr>
@@ -1830,33 +2198,52 @@
       <w:pPr>
         <w:ind w:left="705" w:hanging="705"/>
         <w:rPr>
+          <w:color w:val="C00000"/>
           <w:lang w:val="en-GB"/>
         </w:rPr>
       </w:pPr>
       <w:r>
         <w:rPr>
-          <w:lang w:val="en-GB"/>
-        </w:rPr>
-        <w:t>D8</w:t>
-      </w:r>
-      <w:r>
-        <w:rPr>
-          <w:lang w:val="en-GB"/>
-        </w:rPr>
-        <w:t>:</w:t>
-      </w:r>
-      <w:r>
-        <w:rPr>
+          <w:color w:val="C00000"/>
+          <w:lang w:val="en-GB"/>
+        </w:rPr>
+        <w:lastRenderedPageBreak/>
+        <w:t>D6:</w:t>
+      </w:r>
+      <w:r>
+        <w:rPr>
+          <w:color w:val="C00000"/>
           <w:lang w:val="en-GB"/>
         </w:rPr>
         <w:tab/>
-        <w:t>S</w:t>
-      </w:r>
-      <w:r>
-        <w:rPr>
-          <w:lang w:val="en-GB"/>
-        </w:rPr>
-        <w:t>ome data inserted by the end user can be wrong.</w:t>
+      </w:r>
+      <w:r>
+        <w:rPr>
+          <w:color w:val="C00000"/>
+          <w:lang w:val="en-GB"/>
+        </w:rPr>
+        <w:t xml:space="preserve">It is possible to verify that an authority is really such </w:t>
+      </w:r>
+      <w:r>
+        <w:rPr>
+          <w:color w:val="C00000"/>
+          <w:lang w:val="en-GB"/>
+        </w:rPr>
+        <w:t>(through a governmental code for example)</w:t>
+      </w:r>
+      <w:r>
+        <w:rPr>
+          <w:color w:val="C00000"/>
+          <w:lang w:val="en-GB"/>
+        </w:rPr>
+        <w:t>.</w:t>
+      </w:r>
+      <w:r>
+        <w:rPr>
+          <w:color w:val="C00000"/>
+          <w:lang w:val="en-GB"/>
+        </w:rPr>
+        <w:t xml:space="preserve"> </w:t>
       </w:r>
     </w:p>
     <w:p>
@@ -1870,93 +2257,97 @@
         <w:rPr>
           <w:lang w:val="en-GB"/>
         </w:rPr>
-        <w:lastRenderedPageBreak/>
-        <w:t>D9</w:t>
-      </w:r>
-      <w:r>
-        <w:rPr>
-          <w:lang w:val="en-GB"/>
-        </w:rPr>
-        <w:t>:</w:t>
+        <w:t>D10:</w:t>
       </w:r>
       <w:r>
         <w:rPr>
           <w:lang w:val="en-GB"/>
         </w:rPr>
         <w:tab/>
-        <w:t>A</w:t>
-      </w:r>
-      <w:r>
-        <w:rPr>
-          <w:lang w:val="en-GB"/>
-        </w:rPr>
-        <w:t>n authority can see the traffic violations sent by the end users.</w:t>
+        <w:t xml:space="preserve">An authority </w:t>
+      </w:r>
+      <w:proofErr w:type="gramStart"/>
+      <w:r>
+        <w:rPr>
+          <w:lang w:val="en-GB"/>
+        </w:rPr>
+        <w:t>have</w:t>
+      </w:r>
+      <w:proofErr w:type="gramEnd"/>
+      <w:r>
+        <w:rPr>
+          <w:lang w:val="en-GB"/>
+        </w:rPr>
+        <w:t xml:space="preserve"> a device on which there is SafeStreets software.</w:t>
       </w:r>
     </w:p>
     <w:p>
       <w:pPr>
         <w:ind w:left="705" w:hanging="705"/>
         <w:rPr>
+          <w:color w:val="00B050"/>
           <w:lang w:val="en-GB"/>
         </w:rPr>
       </w:pPr>
       <w:r>
         <w:rPr>
-          <w:lang w:val="en-GB"/>
-        </w:rPr>
-        <w:t>D10:</w:t>
-      </w:r>
-      <w:r>
-        <w:rPr>
+          <w:color w:val="00B050"/>
+          <w:lang w:val="en-GB"/>
+        </w:rPr>
+        <w:t>D14:</w:t>
+      </w:r>
+      <w:r>
+        <w:rPr>
+          <w:color w:val="00B050"/>
           <w:lang w:val="en-GB"/>
         </w:rPr>
         <w:tab/>
-        <w:t>An authority have a device on which there is SafeStreets software.</w:t>
+        <w:t xml:space="preserve">A municipality </w:t>
+      </w:r>
+      <w:r>
+        <w:rPr>
+          <w:color w:val="00B050"/>
+          <w:lang w:val="en-GB"/>
+        </w:rPr>
+        <w:t xml:space="preserve">has data about accidents </w:t>
+      </w:r>
+      <w:r>
+        <w:rPr>
+          <w:color w:val="00B050"/>
+          <w:lang w:val="en-GB"/>
+        </w:rPr>
+        <w:t>occurred</w:t>
+      </w:r>
+      <w:r>
+        <w:rPr>
+          <w:color w:val="00B050"/>
+          <w:lang w:val="en-GB"/>
+        </w:rPr>
+        <w:t xml:space="preserve"> in its jurisdiction stored.</w:t>
       </w:r>
     </w:p>
     <w:p>
       <w:pPr>
         <w:ind w:left="705" w:hanging="705"/>
         <w:rPr>
+          <w:color w:val="C00000"/>
           <w:lang w:val="en-GB"/>
         </w:rPr>
       </w:pPr>
       <w:r>
         <w:rPr>
-          <w:lang w:val="en-GB"/>
-        </w:rPr>
-        <w:t>D11</w:t>
-      </w:r>
-      <w:r>
-        <w:rPr>
-          <w:lang w:val="en-GB"/>
-        </w:rPr>
-        <w:t>:</w:t>
-      </w:r>
-      <w:r>
-        <w:rPr>
+          <w:color w:val="C00000"/>
+          <w:lang w:val="en-GB"/>
+        </w:rPr>
+        <w:t>D18:</w:t>
+      </w:r>
+      <w:r>
+        <w:rPr>
+          <w:color w:val="C00000"/>
           <w:lang w:val="en-GB"/>
         </w:rPr>
         <w:tab/>
-        <w:t>A</w:t>
-      </w:r>
-      <w:r>
-        <w:rPr>
-          <w:lang w:val="en-GB"/>
-        </w:rPr>
-        <w:t>n end user</w:t>
-      </w:r>
-      <w:r>
-        <w:rPr>
-          <w:lang w:val="en-GB"/>
-        </w:rPr>
-        <w:t xml:space="preserve"> or a municipality user</w:t>
-      </w:r>
-      <w:r>
-        <w:rPr>
-          <w:lang w:val="en-GB"/>
-        </w:rPr>
-        <w:t xml:space="preserve"> cannot see the traffic violations sent by the other end users.</w:t>
+        <w:t xml:space="preserve">It is possible to verify that a municipality is really such (through a governmental code for example). </w:t>
       </w:r>
     </w:p>
     <w:p>
@@ -1970,74 +2361,76 @@
         <w:rPr>
           <w:lang w:val="en-GB"/>
         </w:rPr>
-        <w:t>D12</w:t>
-      </w:r>
-      <w:r>
-        <w:rPr>
-          <w:lang w:val="en-GB"/>
-        </w:rPr>
-        <w:t>:</w:t>
+        <w:t>D19:</w:t>
       </w:r>
       <w:r>
         <w:rPr>
           <w:lang w:val="en-GB"/>
         </w:rPr>
         <w:tab/>
-        <w:t>A user can see the statistics regarding traffic violations.</w:t>
+        <w:t>A municipality has a device with SafeStreets software.</w:t>
       </w:r>
     </w:p>
     <w:p>
       <w:pPr>
         <w:ind w:left="705" w:hanging="705"/>
         <w:rPr>
+          <w:color w:val="C00000"/>
           <w:lang w:val="en-GB"/>
         </w:rPr>
       </w:pPr>
       <w:r>
         <w:rPr>
-          <w:lang w:val="en-GB"/>
-        </w:rPr>
-        <w:t>D13</w:t>
-      </w:r>
-      <w:r>
-        <w:rPr>
-          <w:lang w:val="en-GB"/>
-        </w:rPr>
-        <w:t>:</w:t>
-      </w:r>
-      <w:r>
-        <w:rPr>
+          <w:color w:val="C00000"/>
+          <w:lang w:val="en-GB"/>
+        </w:rPr>
+        <w:t>D21:</w:t>
+      </w:r>
+      <w:r>
+        <w:rPr>
+          <w:color w:val="C00000"/>
           <w:lang w:val="en-GB"/>
         </w:rPr>
         <w:tab/>
-        <w:t>A municipality can decide to collaborate with SafeStreets.</w:t>
+        <w:t xml:space="preserve">There is internet access around the place where violation occurred. </w:t>
       </w:r>
     </w:p>
     <w:p>
       <w:pPr>
         <w:ind w:left="705" w:hanging="705"/>
         <w:rPr>
+          <w:color w:val="C00000"/>
           <w:lang w:val="en-GB"/>
         </w:rPr>
       </w:pPr>
       <w:r>
         <w:rPr>
-          <w:lang w:val="en-GB"/>
-        </w:rPr>
-        <w:t>D14:</w:t>
-      </w:r>
-      <w:r>
-        <w:rPr>
+          <w:color w:val="C00000"/>
+          <w:lang w:val="en-GB"/>
+        </w:rPr>
+        <w:t>D22:</w:t>
+      </w:r>
+      <w:r>
+        <w:rPr>
+          <w:color w:val="C00000"/>
           <w:lang w:val="en-GB"/>
         </w:rPr>
         <w:tab/>
-        <w:t>A municipality knows the accidents that occur on his territory.</w:t>
+        <w:t xml:space="preserve">An authority user is able to reach </w:t>
+      </w:r>
+      <w:r>
+        <w:rPr>
+          <w:color w:val="C00000"/>
+          <w:lang w:val="en-GB"/>
+        </w:rPr>
+        <w:t>the position of a violations when notified.</w:t>
       </w:r>
     </w:p>
     <w:p>
       <w:pPr>
         <w:ind w:left="705" w:hanging="705"/>
         <w:rPr>
+          <w:color w:val="C00000"/>
           <w:lang w:val="en-GB"/>
         </w:rPr>
       </w:pPr>
@@ -2045,14 +2438,36 @@
         <w:rPr>
           <w:lang w:val="en-GB"/>
         </w:rPr>
-        <w:t>D15:</w:t>
+        <w:t xml:space="preserve">R1: </w:t>
       </w:r>
       <w:r>
         <w:rPr>
           <w:lang w:val="en-GB"/>
         </w:rPr>
         <w:tab/>
-        <w:t>Data regarding an accident is composed by date, time, position, description of the accident.</w:t>
+      </w:r>
+      <w:r>
+        <w:rPr>
+          <w:color w:val="C00000"/>
+          <w:lang w:val="en-GB"/>
+        </w:rPr>
+        <w:t xml:space="preserve">When a user sees a traffic violation, </w:t>
+      </w:r>
+      <w:proofErr w:type="spellStart"/>
+      <w:r>
+        <w:rPr>
+          <w:color w:val="C00000"/>
+          <w:lang w:val="en-GB"/>
+        </w:rPr>
+        <w:t>SafeStreet</w:t>
+      </w:r>
+      <w:proofErr w:type="spellEnd"/>
+      <w:r>
+        <w:rPr>
+          <w:color w:val="C00000"/>
+          <w:lang w:val="en-GB"/>
+        </w:rPr>
+        <w:t xml:space="preserve"> mobile application must allow him to take a picture of it, insert a description and immediately send the information to authorities.</w:t>
       </w:r>
     </w:p>
     <w:p>
@@ -2066,110 +2481,192 @@
         <w:rPr>
           <w:lang w:val="en-GB"/>
         </w:rPr>
-        <w:t>D16</w:t>
-      </w:r>
-      <w:r>
-        <w:rPr>
-          <w:lang w:val="en-GB"/>
-        </w:rPr>
-        <w:t>:</w:t>
+        <w:t xml:space="preserve">R2: </w:t>
       </w:r>
       <w:r>
         <w:rPr>
           <w:lang w:val="en-GB"/>
         </w:rPr>
         <w:tab/>
-        <w:t>A municipality can know the unsafe areas of his territory.</w:t>
+        <w:t>When SafeS</w:t>
+      </w:r>
+      <w:r>
+        <w:rPr>
+          <w:lang w:val="en-GB"/>
+        </w:rPr>
+        <w:t>treets app is launched, the user can log in if he is already registered, otherwise he can register himself</w:t>
+      </w:r>
+      <w:r>
+        <w:rPr>
+          <w:lang w:val="en-GB"/>
+        </w:rPr>
+        <w:t>, and</w:t>
+      </w:r>
+      <w:r>
+        <w:rPr>
+          <w:lang w:val="en-GB"/>
+        </w:rPr>
+        <w:t xml:space="preserve"> then log in</w:t>
+      </w:r>
+      <w:r>
+        <w:rPr>
+          <w:lang w:val="en-GB"/>
+        </w:rPr>
+        <w:t>.</w:t>
       </w:r>
     </w:p>
     <w:p>
       <w:pPr>
         <w:ind w:left="705" w:hanging="705"/>
         <w:rPr>
+          <w:color w:val="C00000"/>
           <w:lang w:val="en-GB"/>
         </w:rPr>
       </w:pPr>
       <w:r>
         <w:rPr>
-          <w:lang w:val="en-GB"/>
-        </w:rPr>
-        <w:t>D17</w:t>
-      </w:r>
-      <w:r>
-        <w:rPr>
-          <w:lang w:val="en-GB"/>
-        </w:rPr>
-        <w:t>:</w:t>
-      </w:r>
-      <w:r>
-        <w:rPr>
+          <w:color w:val="C00000"/>
+          <w:lang w:val="en-GB"/>
+        </w:rPr>
+        <w:t>R3:</w:t>
+      </w:r>
+      <w:r>
+        <w:rPr>
+          <w:color w:val="C00000"/>
           <w:lang w:val="en-GB"/>
         </w:rPr>
         <w:tab/>
-        <w:t>A municipality can know possible interventions to do in order to improve the unsafe areas.</w:t>
+        <w:t xml:space="preserve">When </w:t>
+      </w:r>
+      <w:proofErr w:type="gramStart"/>
+      <w:r>
+        <w:rPr>
+          <w:color w:val="C00000"/>
+          <w:lang w:val="en-GB"/>
+        </w:rPr>
+        <w:t>an</w:t>
+      </w:r>
+      <w:proofErr w:type="gramEnd"/>
+      <w:r>
+        <w:rPr>
+          <w:color w:val="C00000"/>
+          <w:lang w:val="en-GB"/>
+        </w:rPr>
+        <w:t xml:space="preserve"> user wants to register himself as authority, </w:t>
+      </w:r>
+      <w:proofErr w:type="spellStart"/>
+      <w:r>
+        <w:rPr>
+          <w:color w:val="C00000"/>
+          <w:lang w:val="en-GB"/>
+        </w:rPr>
+        <w:t>SafeStreet</w:t>
+      </w:r>
+      <w:proofErr w:type="spellEnd"/>
+      <w:r>
+        <w:rPr>
+          <w:color w:val="C00000"/>
+          <w:lang w:val="en-GB"/>
+        </w:rPr>
+        <w:t xml:space="preserve"> software must verify that he is really an authority.</w:t>
       </w:r>
     </w:p>
     <w:p>
       <w:pPr>
         <w:ind w:left="705" w:hanging="705"/>
         <w:rPr>
+          <w:color w:val="C00000"/>
           <w:lang w:val="en-GB"/>
         </w:rPr>
       </w:pPr>
       <w:r>
         <w:rPr>
-          <w:lang w:val="en-GB"/>
-        </w:rPr>
-        <w:t>D</w:t>
-      </w:r>
-      <w:r>
-        <w:rPr>
-          <w:lang w:val="en-GB"/>
-        </w:rPr>
-        <w:t>18</w:t>
-      </w:r>
-      <w:r>
-        <w:rPr>
+          <w:color w:val="C00000"/>
+          <w:lang w:val="en-GB"/>
+        </w:rPr>
+        <w:t>R</w:t>
+      </w:r>
+      <w:r>
+        <w:rPr>
+          <w:color w:val="C00000"/>
+          <w:lang w:val="en-GB"/>
+        </w:rPr>
+        <w:t>3.1</w:t>
+      </w:r>
+      <w:r>
+        <w:rPr>
+          <w:color w:val="C00000"/>
           <w:lang w:val="en-GB"/>
         </w:rPr>
         <w:t>:</w:t>
       </w:r>
       <w:r>
         <w:rPr>
+          <w:color w:val="C00000"/>
           <w:lang w:val="en-GB"/>
         </w:rPr>
         <w:tab/>
-        <w:t>F</w:t>
-      </w:r>
-      <w:r>
-        <w:rPr>
-          <w:lang w:val="en-GB"/>
-        </w:rPr>
-        <w:t>or being a municipality user</w:t>
-      </w:r>
-      <w:r>
-        <w:rPr>
+        <w:t xml:space="preserve">When </w:t>
+      </w:r>
+      <w:proofErr w:type="gramStart"/>
+      <w:r>
+        <w:rPr>
+          <w:color w:val="C00000"/>
+          <w:lang w:val="en-GB"/>
+        </w:rPr>
+        <w:t>an</w:t>
+      </w:r>
+      <w:proofErr w:type="gramEnd"/>
+      <w:r>
+        <w:rPr>
+          <w:color w:val="C00000"/>
+          <w:lang w:val="en-GB"/>
+        </w:rPr>
+        <w:t xml:space="preserve"> user wants to register himself as </w:t>
+      </w:r>
+      <w:r>
+        <w:rPr>
+          <w:color w:val="C00000"/>
+          <w:lang w:val="en-GB"/>
+        </w:rPr>
+        <w:t>municipality</w:t>
+      </w:r>
+      <w:r>
+        <w:rPr>
+          <w:color w:val="C00000"/>
           <w:lang w:val="en-GB"/>
         </w:rPr>
         <w:t xml:space="preserve">, </w:t>
       </w:r>
-      <w:r>
-        <w:rPr>
-          <w:lang w:val="en-GB"/>
-        </w:rPr>
-        <w:t>it necessary to</w:t>
-      </w:r>
-      <w:r>
-        <w:rPr>
-          <w:lang w:val="en-GB"/>
-        </w:rPr>
-        <w:t xml:space="preserve"> have a special code given from SafeStreets.</w:t>
+      <w:proofErr w:type="spellStart"/>
+      <w:r>
+        <w:rPr>
+          <w:color w:val="C00000"/>
+          <w:lang w:val="en-GB"/>
+        </w:rPr>
+        <w:t>SafeStreet</w:t>
+      </w:r>
+      <w:proofErr w:type="spellEnd"/>
+      <w:r>
+        <w:rPr>
+          <w:color w:val="C00000"/>
+          <w:lang w:val="en-GB"/>
+        </w:rPr>
+        <w:t xml:space="preserve"> software must verify that he is really </w:t>
+      </w:r>
+      <w:r>
+        <w:rPr>
+          <w:color w:val="C00000"/>
+          <w:lang w:val="en-GB"/>
+        </w:rPr>
+        <w:t>a municipality.</w:t>
       </w:r>
     </w:p>
     <w:p>
       <w:pPr>
         <w:ind w:left="705" w:hanging="705"/>
         <w:rPr>
+          <w:color w:val="C00000"/>
           <w:lang w:val="en-GB"/>
         </w:rPr>
       </w:pPr>
@@ -2177,14 +2674,67 @@
         <w:rPr>
           <w:lang w:val="en-GB"/>
         </w:rPr>
-        <w:t>D19:</w:t>
+        <w:t>R</w:t>
+      </w:r>
+      <w:r>
+        <w:rPr>
+          <w:lang w:val="en-GB"/>
+        </w:rPr>
+        <w:t>4</w:t>
+      </w:r>
+      <w:r>
+        <w:rPr>
+          <w:lang w:val="en-GB"/>
+        </w:rPr>
+        <w:t>:</w:t>
       </w:r>
       <w:r>
         <w:rPr>
           <w:lang w:val="en-GB"/>
         </w:rPr>
         <w:tab/>
-        <w:t>A municipality has a device with SafeStreets software.</w:t>
+      </w:r>
+      <w:r>
+        <w:rPr>
+          <w:color w:val="7030A0"/>
+          <w:lang w:val="en-GB"/>
+        </w:rPr>
+        <w:t xml:space="preserve">The license plate can be inserted by taking a picture </w:t>
+      </w:r>
+      <w:r>
+        <w:rPr>
+          <w:color w:val="7030A0"/>
+          <w:lang w:val="en-GB"/>
+        </w:rPr>
+        <w:t>(in which the license plate is visible)</w:t>
+      </w:r>
+      <w:r>
+        <w:rPr>
+          <w:color w:val="7030A0"/>
+          <w:lang w:val="en-GB"/>
+        </w:rPr>
+        <w:t xml:space="preserve"> of the car that commits the traffic violation</w:t>
+      </w:r>
+      <w:r>
+        <w:rPr>
+          <w:color w:val="7030A0"/>
+          <w:lang w:val="en-GB"/>
+        </w:rPr>
+        <w:t xml:space="preserve"> or by writing it in a form if the algorithm that automatically reads the license plate from the picture doesn’t work.</w:t>
+      </w:r>
+      <w:r>
+        <w:rPr>
+          <w:color w:val="7030A0"/>
+          <w:lang w:val="en-GB"/>
+        </w:rPr>
+        <w:t xml:space="preserve"> Therefore, the app must have a tool that gives the possibility to the user to take a picture.</w:t>
+      </w:r>
+      <w:r>
+        <w:rPr>
+          <w:color w:val="7030A0"/>
+          <w:lang w:val="en-GB"/>
+        </w:rPr>
+        <w:t xml:space="preserve"> </w:t>
       </w:r>
     </w:p>
     <w:p>
@@ -2198,94 +2748,123 @@
         <w:rPr>
           <w:lang w:val="en-GB"/>
         </w:rPr>
-        <w:t>D20:</w:t>
+        <w:t xml:space="preserve">R5: </w:t>
       </w:r>
       <w:r>
         <w:rPr>
           <w:lang w:val="en-GB"/>
         </w:rPr>
         <w:tab/>
-        <w:t>An authority or an end user cannot see the unsafe areas and the possible interventions.</w:t>
+      </w:r>
+      <w:r>
+        <w:rPr>
+          <w:lang w:val="en-GB"/>
+        </w:rPr>
+        <w:t>When an end user sends data</w:t>
+      </w:r>
+      <w:r>
+        <w:rPr>
+          <w:lang w:val="en-GB"/>
+        </w:rPr>
+        <w:t xml:space="preserve">, </w:t>
+      </w:r>
+      <w:proofErr w:type="spellStart"/>
+      <w:r>
+        <w:rPr>
+          <w:lang w:val="en-GB"/>
+        </w:rPr>
+        <w:t>SafeStreets</w:t>
+      </w:r>
+      <w:proofErr w:type="spellEnd"/>
+      <w:r>
+        <w:rPr>
+          <w:lang w:val="en-GB"/>
+        </w:rPr>
+        <w:t xml:space="preserve"> application detects</w:t>
+      </w:r>
+      <w:r>
+        <w:rPr>
+          <w:lang w:val="en-GB"/>
+        </w:rPr>
+        <w:t xml:space="preserve"> automatically the date, the time and the position</w:t>
+      </w:r>
+      <w:r>
+        <w:rPr>
+          <w:lang w:val="en-GB"/>
+        </w:rPr>
+        <w:t xml:space="preserve"> from the</w:t>
+      </w:r>
+      <w:r>
+        <w:rPr>
+          <w:lang w:val="en-GB"/>
+        </w:rPr>
+        <w:t xml:space="preserve"> </w:t>
+      </w:r>
+      <w:r>
+        <w:rPr>
+          <w:lang w:val="en-GB"/>
+        </w:rPr>
+        <w:t>device</w:t>
+      </w:r>
+      <w:r>
+        <w:rPr>
+          <w:lang w:val="en-GB"/>
+        </w:rPr>
+        <w:t>. The position is taken from the GPS of the phone.</w:t>
       </w:r>
     </w:p>
     <w:p>
       <w:pPr>
         <w:ind w:left="705" w:hanging="705"/>
         <w:rPr>
+          <w:color w:val="C00000"/>
           <w:lang w:val="en-GB"/>
         </w:rPr>
       </w:pPr>
       <w:r>
         <w:rPr>
-          <w:lang w:val="en-GB"/>
-        </w:rPr>
-        <w:t xml:space="preserve">R1: </w:t>
-      </w:r>
-      <w:r>
-        <w:rPr>
+          <w:color w:val="C00000"/>
+          <w:lang w:val="en-GB"/>
+        </w:rPr>
+        <w:t>R5.1:</w:t>
+      </w:r>
+      <w:r>
+        <w:rPr>
+          <w:color w:val="C00000"/>
           <w:lang w:val="en-GB"/>
         </w:rPr>
         <w:tab/>
-      </w:r>
-      <w:r>
-        <w:rPr>
-          <w:lang w:val="en-GB"/>
-        </w:rPr>
-        <w:t>SafeStreets app has to allow a</w:t>
-      </w:r>
-      <w:r>
-        <w:rPr>
-          <w:lang w:val="en-GB"/>
-        </w:rPr>
-        <w:t>n</w:t>
-      </w:r>
-      <w:r>
-        <w:rPr>
-          <w:lang w:val="en-GB"/>
-        </w:rPr>
-        <w:t xml:space="preserve"> </w:t>
-      </w:r>
-      <w:r>
-        <w:rPr>
-          <w:lang w:val="en-GB"/>
-        </w:rPr>
-        <w:t xml:space="preserve">end </w:t>
-      </w:r>
-      <w:r>
-        <w:rPr>
-          <w:lang w:val="en-GB"/>
-        </w:rPr>
-        <w:t xml:space="preserve">user (a person with SafeStreets app on his phone) to notify the authorities if he sees a traffic violation by launching the app, logging in it, </w:t>
-      </w:r>
-      <w:r>
-        <w:rPr>
-          <w:lang w:val="en-GB"/>
-        </w:rPr>
-        <w:t>inserting</w:t>
-      </w:r>
-      <w:r>
-        <w:rPr>
-          <w:lang w:val="en-GB"/>
-        </w:rPr>
-        <w:t xml:space="preserve"> the </w:t>
-      </w:r>
-      <w:r>
-        <w:rPr>
-          <w:lang w:val="en-GB"/>
-        </w:rPr>
-        <w:t>license plate, specifying the type of violation and finally sending data</w:t>
-      </w:r>
-      <w:r>
-        <w:rPr>
-          <w:lang w:val="en-GB"/>
-        </w:rPr>
-        <w:t xml:space="preserve"> through internet connection</w:t>
-      </w:r>
-      <w:r>
-        <w:rPr>
-          <w:lang w:val="en-GB"/>
-        </w:rPr>
-        <w:t>.</w:t>
+        <w:t xml:space="preserve">When detecting </w:t>
+      </w:r>
+      <w:r>
+        <w:rPr>
+          <w:color w:val="C00000"/>
+          <w:lang w:val="en-GB"/>
+        </w:rPr>
+        <w:t>the date, the time and the position from the device</w:t>
+      </w:r>
+      <w:r>
+        <w:rPr>
+          <w:color w:val="C00000"/>
+          <w:lang w:val="en-GB"/>
+        </w:rPr>
+        <w:t xml:space="preserve">, if it is not able to take one of this information </w:t>
+      </w:r>
+      <w:proofErr w:type="spellStart"/>
+      <w:r>
+        <w:rPr>
+          <w:color w:val="C00000"/>
+          <w:lang w:val="en-GB"/>
+        </w:rPr>
+        <w:t>SafeStreet</w:t>
+      </w:r>
+      <w:proofErr w:type="spellEnd"/>
+      <w:r>
+        <w:rPr>
+          <w:color w:val="C00000"/>
+          <w:lang w:val="en-GB"/>
+        </w:rPr>
+        <w:t xml:space="preserve"> application must notify the user.</w:t>
       </w:r>
     </w:p>
     <w:p>
@@ -2299,62 +2878,67 @@
         <w:rPr>
           <w:lang w:val="en-GB"/>
         </w:rPr>
-        <w:t xml:space="preserve">R2: </w:t>
+        <w:t>R7:</w:t>
       </w:r>
       <w:r>
         <w:rPr>
           <w:lang w:val="en-GB"/>
         </w:rPr>
         <w:tab/>
-        <w:t>When SafeS</w:t>
-      </w:r>
-      <w:r>
-        <w:rPr>
-          <w:lang w:val="en-GB"/>
-        </w:rPr>
-        <w:t>treets app is launched, the user can log in with his username and password if he is already registered, otherwise he can register himself</w:t>
-      </w:r>
-      <w:r>
-        <w:rPr>
-          <w:lang w:val="en-GB"/>
-        </w:rPr>
-        <w:t xml:space="preserve"> by deciding </w:t>
-      </w:r>
-      <w:r>
-        <w:rPr>
-          <w:lang w:val="en-GB"/>
-        </w:rPr>
-        <w:t>a</w:t>
-      </w:r>
-      <w:r>
-        <w:rPr>
-          <w:lang w:val="en-GB"/>
-        </w:rPr>
-        <w:t xml:space="preserve"> username, a password</w:t>
-      </w:r>
-      <w:r>
-        <w:rPr>
-          <w:lang w:val="en-GB"/>
-        </w:rPr>
-        <w:t xml:space="preserve"> and</w:t>
-      </w:r>
-      <w:r>
-        <w:rPr>
-          <w:lang w:val="en-GB"/>
-        </w:rPr>
-        <w:t xml:space="preserve"> the type, and</w:t>
-      </w:r>
-      <w:r>
-        <w:rPr>
-          <w:lang w:val="en-GB"/>
-        </w:rPr>
-        <w:t xml:space="preserve"> then log in</w:t>
-      </w:r>
-      <w:r>
-        <w:rPr>
-          <w:lang w:val="en-GB"/>
-        </w:rPr>
-        <w:t>.</w:t>
+      </w:r>
+      <w:r>
+        <w:rPr>
+          <w:lang w:val="en-GB"/>
+        </w:rPr>
+        <w:t>When</w:t>
+      </w:r>
+      <w:r>
+        <w:rPr>
+          <w:lang w:val="en-GB"/>
+        </w:rPr>
+        <w:t xml:space="preserve"> data inserted from the user are wrong, the app asks to </w:t>
+      </w:r>
+      <w:r>
+        <w:rPr>
+          <w:lang w:val="en-GB"/>
+        </w:rPr>
+        <w:t>him</w:t>
+      </w:r>
+      <w:r>
+        <w:rPr>
+          <w:lang w:val="en-GB"/>
+        </w:rPr>
+        <w:t xml:space="preserve"> to insert again data, specifying which </w:t>
+      </w:r>
+      <w:r>
+        <w:rPr>
+          <w:lang w:val="en-GB"/>
+        </w:rPr>
+        <w:t>ones</w:t>
+      </w:r>
+      <w:r>
+        <w:rPr>
+          <w:lang w:val="en-GB"/>
+        </w:rPr>
+        <w:t xml:space="preserve"> </w:t>
+      </w:r>
+      <w:r>
+        <w:rPr>
+          <w:lang w:val="en-GB"/>
+        </w:rPr>
+        <w:t>are</w:t>
+      </w:r>
+      <w:r>
+        <w:rPr>
+          <w:lang w:val="en-GB"/>
+        </w:rPr>
+        <w:t xml:space="preserve"> wrong and why.</w:t>
+      </w:r>
+      <w:r>
+        <w:rPr>
+          <w:lang w:val="en-GB"/>
+        </w:rPr>
+        <w:t xml:space="preserve"> </w:t>
       </w:r>
     </w:p>
     <w:p>
@@ -2368,44 +2952,61 @@
         <w:rPr>
           <w:lang w:val="en-GB"/>
         </w:rPr>
-        <w:t>R3:</w:t>
+        <w:t>R8:</w:t>
       </w:r>
       <w:r>
         <w:rPr>
           <w:lang w:val="en-GB"/>
         </w:rPr>
         <w:tab/>
-        <w:t>If a user wants to register himself as an authority,</w:t>
-      </w:r>
-      <w:r>
-        <w:rPr>
-          <w:lang w:val="en-GB"/>
-        </w:rPr>
-        <w:t xml:space="preserve"> </w:t>
-      </w:r>
-      <w:r>
-        <w:rPr>
-          <w:lang w:val="en-GB"/>
-        </w:rPr>
-        <w:t>during the registration</w:t>
-      </w:r>
-      <w:r>
-        <w:rPr>
-          <w:lang w:val="en-GB"/>
-        </w:rPr>
-        <w:t xml:space="preserve"> he must insert the special code</w:t>
-      </w:r>
-      <w:r>
-        <w:rPr>
-          <w:lang w:val="en-GB"/>
-        </w:rPr>
-        <w:t xml:space="preserve"> given by SafeStreets</w:t>
-      </w:r>
-      <w:r>
-        <w:rPr>
-          <w:lang w:val="en-GB"/>
-        </w:rPr>
-        <w:t>.</w:t>
+      </w:r>
+      <w:r>
+        <w:rPr>
+          <w:lang w:val="en-GB"/>
+        </w:rPr>
+        <w:t>When</w:t>
+      </w:r>
+      <w:r>
+        <w:rPr>
+          <w:lang w:val="en-GB"/>
+        </w:rPr>
+        <w:t xml:space="preserve"> an authority logs in</w:t>
+      </w:r>
+      <w:r>
+        <w:rPr>
+          <w:lang w:val="en-GB"/>
+        </w:rPr>
+        <w:t xml:space="preserve"> from his device</w:t>
+      </w:r>
+      <w:r>
+        <w:rPr>
+          <w:lang w:val="en-GB"/>
+        </w:rPr>
+        <w:t xml:space="preserve">, SafeStreets </w:t>
+      </w:r>
+      <w:r>
+        <w:rPr>
+          <w:lang w:val="en-GB"/>
+        </w:rPr>
+        <w:t>must</w:t>
+      </w:r>
+      <w:r>
+        <w:rPr>
+          <w:lang w:val="en-GB"/>
+        </w:rPr>
+        <w:t xml:space="preserve"> allow him to see </w:t>
+      </w:r>
+      <w:r>
+        <w:rPr>
+          <w:lang w:val="en-GB"/>
+        </w:rPr>
+        <w:t xml:space="preserve">information about </w:t>
+      </w:r>
+      <w:r>
+        <w:rPr>
+          <w:lang w:val="en-GB"/>
+        </w:rPr>
+        <w:t xml:space="preserve">the traffic violations sent by the end users. </w:t>
       </w:r>
     </w:p>
     <w:p>
@@ -2419,56 +3020,44 @@
         <w:rPr>
           <w:lang w:val="en-GB"/>
         </w:rPr>
-        <w:t>R</w:t>
-      </w:r>
-      <w:r>
-        <w:rPr>
-          <w:lang w:val="en-GB"/>
-        </w:rPr>
-        <w:t>4</w:t>
-      </w:r>
-      <w:r>
-        <w:rPr>
-          <w:lang w:val="en-GB"/>
-        </w:rPr>
-        <w:t>:</w:t>
+        <w:t>R9:</w:t>
       </w:r>
       <w:r>
         <w:rPr>
           <w:lang w:val="en-GB"/>
         </w:rPr>
         <w:tab/>
-        <w:t xml:space="preserve">The license plate can be inserted by taking a picture </w:t>
-      </w:r>
-      <w:r>
-        <w:rPr>
-          <w:lang w:val="en-GB"/>
-        </w:rPr>
-        <w:t>(in which the license plate is visible)</w:t>
-      </w:r>
-      <w:r>
-        <w:rPr>
-          <w:lang w:val="en-GB"/>
-        </w:rPr>
-        <w:t xml:space="preserve"> of the car that commits the traffic violation</w:t>
-      </w:r>
-      <w:r>
-        <w:rPr>
-          <w:lang w:val="en-GB"/>
-        </w:rPr>
-        <w:t xml:space="preserve"> or by writing it in a form if the algorithm that automatically reads the license plate from the picture doesn’t work.</w:t>
-      </w:r>
-      <w:r>
-        <w:rPr>
-          <w:lang w:val="en-GB"/>
-        </w:rPr>
-        <w:t xml:space="preserve"> Therefore, the app must have a tool that gives the possibility to the user to take a picture.</w:t>
+      </w:r>
+      <w:r>
+        <w:rPr>
+          <w:lang w:val="en-GB"/>
+        </w:rPr>
+        <w:t>When</w:t>
+      </w:r>
+      <w:r>
+        <w:rPr>
+          <w:lang w:val="en-GB"/>
+        </w:rPr>
+        <w:t xml:space="preserve"> an end user</w:t>
+      </w:r>
+      <w:r>
+        <w:rPr>
+          <w:lang w:val="en-GB"/>
+        </w:rPr>
+        <w:t xml:space="preserve"> or a municipality user</w:t>
+      </w:r>
+      <w:r>
+        <w:rPr>
+          <w:lang w:val="en-GB"/>
+        </w:rPr>
+        <w:t xml:space="preserve"> logs in, SafeStreets must not allow him to see the traffic violations sent by the other end users.</w:t>
       </w:r>
     </w:p>
     <w:p>
       <w:pPr>
         <w:ind w:left="705" w:hanging="705"/>
         <w:rPr>
+          <w:color w:val="C00000"/>
           <w:lang w:val="en-GB"/>
         </w:rPr>
       </w:pPr>
@@ -2476,7 +3065,7 @@
         <w:rPr>
           <w:lang w:val="en-GB"/>
         </w:rPr>
-        <w:t xml:space="preserve">R5: </w:t>
+        <w:t>R10:</w:t>
       </w:r>
       <w:r>
         <w:rPr>
@@ -2486,15 +3075,75 @@
       </w:r>
       <w:r>
         <w:rPr>
-          <w:lang w:val="en-GB"/>
-        </w:rPr>
-        <w:t>When an end user sends data from the app, the app takes automatically the date, the time and the position. The position is taken from the GPS of the phone.</w:t>
+          <w:color w:val="C00000"/>
+          <w:lang w:val="en-GB"/>
+        </w:rPr>
+        <w:t xml:space="preserve">When an </w:t>
+      </w:r>
+      <w:r>
+        <w:rPr>
+          <w:color w:val="C00000"/>
+          <w:lang w:val="en-GB"/>
+        </w:rPr>
+        <w:t>end user</w:t>
+      </w:r>
+      <w:r>
+        <w:rPr>
+          <w:color w:val="C00000"/>
+          <w:lang w:val="en-GB"/>
+        </w:rPr>
+        <w:t xml:space="preserve"> logs in from his device, </w:t>
+      </w:r>
+      <w:proofErr w:type="spellStart"/>
+      <w:r>
+        <w:rPr>
+          <w:color w:val="C00000"/>
+          <w:lang w:val="en-GB"/>
+        </w:rPr>
+        <w:t>SafeStreets</w:t>
+      </w:r>
+      <w:proofErr w:type="spellEnd"/>
+      <w:r>
+        <w:rPr>
+          <w:color w:val="C00000"/>
+          <w:lang w:val="en-GB"/>
+        </w:rPr>
+        <w:t xml:space="preserve"> must allow him to see </w:t>
+      </w:r>
+      <w:r>
+        <w:rPr>
+          <w:color w:val="C00000"/>
+          <w:lang w:val="en-GB"/>
+        </w:rPr>
+        <w:t>statistics</w:t>
+      </w:r>
+      <w:r>
+        <w:rPr>
+          <w:color w:val="C00000"/>
+          <w:lang w:val="en-GB"/>
+        </w:rPr>
+        <w:t xml:space="preserve"> about the traffic violation</w:t>
+      </w:r>
+      <w:r>
+        <w:rPr>
+          <w:color w:val="C00000"/>
+          <w:lang w:val="en-GB"/>
+        </w:rPr>
+        <w:t>s</w:t>
+      </w:r>
+      <w:r>
+        <w:rPr>
+          <w:color w:val="C00000"/>
+          <w:lang w:val="en-GB"/>
+        </w:rPr>
+        <w:t>.</w:t>
       </w:r>
     </w:p>
     <w:p>
       <w:pPr>
         <w:ind w:left="705" w:hanging="705"/>
         <w:rPr>
+          <w:color w:val="C00000"/>
           <w:lang w:val="en-GB"/>
         </w:rPr>
       </w:pPr>
@@ -2502,330 +3151,192 @@
         <w:rPr>
           <w:lang w:val="en-GB"/>
         </w:rPr>
-        <w:t>R6:</w:t>
+        <w:t>R12</w:t>
+      </w:r>
+      <w:r>
+        <w:rPr>
+          <w:lang w:val="en-GB"/>
+        </w:rPr>
+        <w:t>:</w:t>
       </w:r>
       <w:r>
         <w:rPr>
           <w:lang w:val="en-GB"/>
         </w:rPr>
         <w:tab/>
-        <w:t>The type of traffic violation is a description of the rules that are not respected by a car.</w:t>
+      </w:r>
+      <w:r>
+        <w:rPr>
+          <w:color w:val="C00000"/>
+          <w:lang w:val="en-GB"/>
+        </w:rPr>
+        <w:t>When a</w:t>
+      </w:r>
+      <w:r>
+        <w:rPr>
+          <w:color w:val="C00000"/>
+          <w:lang w:val="en-GB"/>
+        </w:rPr>
+        <w:t xml:space="preserve"> municipality </w:t>
+      </w:r>
+      <w:r>
+        <w:rPr>
+          <w:color w:val="C00000"/>
+          <w:lang w:val="en-GB"/>
+        </w:rPr>
+        <w:t>user</w:t>
+      </w:r>
+      <w:r>
+        <w:rPr>
+          <w:color w:val="C00000"/>
+          <w:lang w:val="en-GB"/>
+        </w:rPr>
+        <w:t xml:space="preserve"> logs in from his device, </w:t>
+      </w:r>
+      <w:proofErr w:type="spellStart"/>
+      <w:r>
+        <w:rPr>
+          <w:color w:val="C00000"/>
+          <w:lang w:val="en-GB"/>
+        </w:rPr>
+        <w:t>SafeStreets</w:t>
+      </w:r>
+      <w:proofErr w:type="spellEnd"/>
+      <w:r>
+        <w:rPr>
+          <w:color w:val="C00000"/>
+          <w:lang w:val="en-GB"/>
+        </w:rPr>
+        <w:t xml:space="preserve"> must allow him to see </w:t>
+      </w:r>
+      <w:r>
+        <w:rPr>
+          <w:color w:val="C00000"/>
+          <w:lang w:val="en-GB"/>
+        </w:rPr>
+        <w:t>statistics</w:t>
+      </w:r>
+      <w:r>
+        <w:rPr>
+          <w:color w:val="C00000"/>
+          <w:lang w:val="en-GB"/>
+        </w:rPr>
+        <w:t xml:space="preserve"> about the traffic violation</w:t>
+      </w:r>
+      <w:r>
+        <w:rPr>
+          <w:color w:val="C00000"/>
+          <w:lang w:val="en-GB"/>
+        </w:rPr>
+        <w:t>s</w:t>
+      </w:r>
+      <w:r>
+        <w:rPr>
+          <w:color w:val="C00000"/>
+          <w:lang w:val="en-GB"/>
+        </w:rPr>
+        <w:t>, unsafe areas and possible interventions</w:t>
+      </w:r>
+      <w:r>
+        <w:rPr>
+          <w:color w:val="C00000"/>
+          <w:lang w:val="en-GB"/>
+        </w:rPr>
+        <w:t>.</w:t>
       </w:r>
     </w:p>
     <w:p>
       <w:pPr>
         <w:ind w:left="705" w:hanging="705"/>
         <w:rPr>
+          <w:color w:val="C00000"/>
           <w:lang w:val="en-GB"/>
         </w:rPr>
       </w:pPr>
       <w:r>
         <w:rPr>
-          <w:lang w:val="en-GB"/>
-        </w:rPr>
-        <w:t>R7:</w:t>
-      </w:r>
-      <w:r>
-        <w:rPr>
+          <w:color w:val="C00000"/>
+          <w:lang w:val="en-GB"/>
+        </w:rPr>
+        <w:t>R16:</w:t>
+      </w:r>
+      <w:r>
+        <w:rPr>
+          <w:color w:val="C00000"/>
           <w:lang w:val="en-GB"/>
         </w:rPr>
         <w:tab/>
-        <w:t>If data inserted from the user are wrong, the app asks to the user to insert again data, specifying which data was wrong and why.</w:t>
-      </w:r>
-      <w:r>
-        <w:rPr>
-          <w:lang w:val="en-GB"/>
-        </w:rPr>
-        <w:t xml:space="preserve"> If data are all correct, </w:t>
-      </w:r>
-      <w:r>
-        <w:rPr>
-          <w:lang w:val="en-GB"/>
-        </w:rPr>
-        <w:t>SafeStreets stores the retrieved information</w:t>
-      </w:r>
-      <w:r>
-        <w:rPr>
-          <w:lang w:val="en-GB"/>
-        </w:rPr>
-        <w:t>.</w:t>
+        <w:t xml:space="preserve">When a violation is sent, </w:t>
+      </w:r>
+      <w:proofErr w:type="spellStart"/>
+      <w:r>
+        <w:rPr>
+          <w:color w:val="C00000"/>
+          <w:lang w:val="en-GB"/>
+        </w:rPr>
+        <w:t>SafeStreets</w:t>
+      </w:r>
+      <w:proofErr w:type="spellEnd"/>
+      <w:r>
+        <w:rPr>
+          <w:color w:val="C00000"/>
+          <w:lang w:val="en-GB"/>
+        </w:rPr>
+        <w:t xml:space="preserve"> dispatching software must find the nearest authority user and notify him.</w:t>
       </w:r>
     </w:p>
     <w:p>
       <w:pPr>
         <w:ind w:left="705" w:hanging="705"/>
         <w:rPr>
+          <w:color w:val="C00000"/>
           <w:lang w:val="en-GB"/>
         </w:rPr>
       </w:pPr>
       <w:r>
         <w:rPr>
-          <w:lang w:val="en-GB"/>
-        </w:rPr>
-        <w:t>R8:</w:t>
-      </w:r>
-      <w:r>
-        <w:rPr>
+          <w:color w:val="C00000"/>
+          <w:lang w:val="en-GB"/>
+        </w:rPr>
+        <w:t>R17:</w:t>
+      </w:r>
+      <w:r>
+        <w:rPr>
+          <w:color w:val="C00000"/>
           <w:lang w:val="en-GB"/>
         </w:rPr>
         <w:tab/>
-        <w:t>If an authority logs in</w:t>
-      </w:r>
-      <w:r>
-        <w:rPr>
-          <w:lang w:val="en-GB"/>
-        </w:rPr>
-        <w:t xml:space="preserve"> from his device</w:t>
-      </w:r>
-      <w:r>
-        <w:rPr>
-          <w:lang w:val="en-GB"/>
-        </w:rPr>
-        <w:t>, SafeStreets has to allow him to see the traffic violations sent by the end users. Therefore, there has to be a section in the app in which an authority can see all the traffic violations and their data.</w:t>
-      </w:r>
-    </w:p>
-    <w:p>
-      <w:pPr>
-        <w:ind w:left="705" w:hanging="705"/>
-        <w:rPr>
-          <w:lang w:val="en-GB"/>
-        </w:rPr>
-      </w:pPr>
-      <w:r>
-        <w:rPr>
-          <w:lang w:val="en-GB"/>
-        </w:rPr>
-        <w:t>R9:</w:t>
-      </w:r>
-      <w:r>
-        <w:rPr>
-          <w:lang w:val="en-GB"/>
-        </w:rPr>
-        <w:tab/>
-        <w:t>If an end user</w:t>
-      </w:r>
-      <w:r>
-        <w:rPr>
-          <w:lang w:val="en-GB"/>
-        </w:rPr>
-        <w:t xml:space="preserve"> or a municipality user</w:t>
-      </w:r>
-      <w:r>
-        <w:rPr>
-          <w:lang w:val="en-GB"/>
-        </w:rPr>
-        <w:t xml:space="preserve"> logs in, SafeStreets must not allow him to see the traffic violations sent by the other end users.</w:t>
-      </w:r>
-    </w:p>
-    <w:p>
-      <w:pPr>
-        <w:ind w:left="705" w:hanging="705"/>
-        <w:rPr>
-          <w:lang w:val="en-GB"/>
-        </w:rPr>
-      </w:pPr>
-      <w:r>
-        <w:rPr>
-          <w:lang w:val="en-GB"/>
-        </w:rPr>
-        <w:t>R10:</w:t>
-      </w:r>
-      <w:r>
-        <w:rPr>
-          <w:lang w:val="en-GB"/>
-        </w:rPr>
-        <w:tab/>
-        <w:t>SafeStreets app has to calculate statistics regarding traffic violations and to allow the user to see them when he wants. Therefore, the app must have a section in which the statistics are displayed.</w:t>
-      </w:r>
-    </w:p>
-    <w:p>
-      <w:pPr>
-        <w:ind w:left="705" w:hanging="705"/>
-        <w:rPr>
-          <w:lang w:val="en-GB"/>
-        </w:rPr>
-      </w:pPr>
-      <w:r>
-        <w:rPr>
-          <w:lang w:val="en-GB"/>
-        </w:rPr>
-        <w:lastRenderedPageBreak/>
-        <w:t>R11:</w:t>
-      </w:r>
-      <w:r>
-        <w:rPr>
-          <w:lang w:val="en-GB"/>
-        </w:rPr>
-        <w:tab/>
-        <w:t>If a municipality user</w:t>
-      </w:r>
-      <w:r>
-        <w:rPr>
-          <w:lang w:val="en-GB"/>
-        </w:rPr>
-        <w:t xml:space="preserve"> wants to register</w:t>
-      </w:r>
-      <w:r>
-        <w:rPr>
-          <w:lang w:val="en-GB"/>
-        </w:rPr>
-        <w:t>,</w:t>
-      </w:r>
-      <w:r>
-        <w:rPr>
-          <w:lang w:val="en-GB"/>
-        </w:rPr>
-        <w:t xml:space="preserve"> during the registration he must insert the special code given by SafeStreets.</w:t>
-      </w:r>
-    </w:p>
-    <w:p>
-      <w:pPr>
-        <w:ind w:left="705" w:hanging="705"/>
-        <w:rPr>
-          <w:lang w:val="en-GB"/>
-        </w:rPr>
-      </w:pPr>
-      <w:r>
-        <w:rPr>
-          <w:lang w:val="en-GB"/>
-        </w:rPr>
-        <w:t>R12</w:t>
-      </w:r>
-      <w:r>
-        <w:rPr>
-          <w:lang w:val="en-GB"/>
-        </w:rPr>
-        <w:t>:</w:t>
-      </w:r>
-      <w:r>
-        <w:rPr>
-          <w:lang w:val="en-GB"/>
-        </w:rPr>
-        <w:tab/>
-      </w:r>
-      <w:r>
-        <w:rPr>
-          <w:lang w:val="en-GB"/>
-        </w:rPr>
-        <w:t>If a municipality decides to collaborate with SafeStreets, SafeStreets has to allow the municipality to send data regarding accidents of its territory</w:t>
-      </w:r>
-      <w:r>
-        <w:rPr>
-          <w:lang w:val="en-GB"/>
-        </w:rPr>
-        <w:t xml:space="preserve"> from his device</w:t>
-      </w:r>
-      <w:r>
-        <w:rPr>
-          <w:lang w:val="en-GB"/>
-        </w:rPr>
-        <w:t>. Data must be composed by date, time, position and description of the accident.</w:t>
-      </w:r>
-    </w:p>
-    <w:p>
-      <w:pPr>
-        <w:ind w:left="705" w:hanging="705"/>
-        <w:rPr>
-          <w:lang w:val="en-GB"/>
-        </w:rPr>
-      </w:pPr>
-      <w:r>
-        <w:rPr>
-          <w:lang w:val="en-GB"/>
-        </w:rPr>
-        <w:t>R13</w:t>
-      </w:r>
-      <w:r>
-        <w:rPr>
-          <w:lang w:val="en-GB"/>
-        </w:rPr>
-        <w:t>:</w:t>
-      </w:r>
-      <w:r>
-        <w:rPr>
-          <w:lang w:val="en-GB"/>
-        </w:rPr>
-        <w:tab/>
-      </w:r>
-      <w:r>
-        <w:rPr>
-          <w:lang w:val="en-GB"/>
-        </w:rPr>
-        <w:t xml:space="preserve">If a municipality wants to see </w:t>
-      </w:r>
-      <w:r>
-        <w:rPr>
-          <w:lang w:val="en-GB"/>
-        </w:rPr>
-        <w:t xml:space="preserve">the unsafe areas </w:t>
-      </w:r>
-      <w:r>
-        <w:rPr>
-          <w:lang w:val="en-GB"/>
-        </w:rPr>
-        <w:t xml:space="preserve">of its territory, </w:t>
-      </w:r>
-      <w:r>
-        <w:rPr>
-          <w:lang w:val="en-GB"/>
-        </w:rPr>
-        <w:t>SafeStreets has</w:t>
-      </w:r>
-      <w:r>
-        <w:rPr>
-          <w:lang w:val="en-GB"/>
-        </w:rPr>
-        <w:t xml:space="preserve"> to show it. Therefore, there has to be a section in the software that displays the unsafe areas.</w:t>
-      </w:r>
-    </w:p>
-    <w:p>
-      <w:pPr>
-        <w:ind w:left="705" w:hanging="705"/>
-        <w:rPr>
-          <w:lang w:val="en-GB"/>
-        </w:rPr>
-      </w:pPr>
-      <w:r>
-        <w:rPr>
-          <w:lang w:val="en-GB"/>
-        </w:rPr>
-        <w:t>R14:</w:t>
-      </w:r>
-      <w:r>
-        <w:rPr>
-          <w:lang w:val="en-GB"/>
-        </w:rPr>
-        <w:tab/>
-        <w:t>If an end user or an authority logs in, they must not see the section that displays the unsafe areas.</w:t>
-      </w:r>
-    </w:p>
-    <w:p>
-      <w:pPr>
-        <w:ind w:left="705" w:hanging="705"/>
-        <w:rPr>
-          <w:lang w:val="en-GB"/>
-        </w:rPr>
-      </w:pPr>
-      <w:r>
-        <w:rPr>
-          <w:lang w:val="en-GB"/>
-        </w:rPr>
-        <w:t>R15:</w:t>
-      </w:r>
-      <w:r>
-        <w:rPr>
-          <w:lang w:val="en-GB"/>
-        </w:rPr>
-        <w:tab/>
-        <w:t>For each unsafe area, SafeStreets must say to the municipality the possible interventions that can be done in order t</w:t>
-      </w:r>
-      <w:bookmarkStart w:id="0" w:name="_GoBack"/>
-      <w:bookmarkEnd w:id="0"/>
-      <w:r>
-        <w:rPr>
-          <w:lang w:val="en-GB"/>
-        </w:rPr>
-        <w:t>o improve the unsafe area.</w:t>
+        <w:t xml:space="preserve">When an authority user is notified, </w:t>
+      </w:r>
+      <w:proofErr w:type="spellStart"/>
+      <w:r>
+        <w:rPr>
+          <w:color w:val="C00000"/>
+          <w:lang w:val="en-GB"/>
+        </w:rPr>
+        <w:t>SafeStreet</w:t>
+      </w:r>
+      <w:proofErr w:type="spellEnd"/>
+      <w:r>
+        <w:rPr>
+          <w:color w:val="C00000"/>
+          <w:lang w:val="en-GB"/>
+        </w:rPr>
+        <w:t xml:space="preserve"> software must allow him to warn other authorities that received the same notification that he is going to check the violation</w:t>
+      </w:r>
+      <w:r>
+        <w:rPr>
+          <w:color w:val="C00000"/>
+          <w:lang w:val="en-GB"/>
+        </w:rPr>
+        <w:t xml:space="preserve"> so that not too much authorities goes to the same violation</w:t>
+      </w:r>
+      <w:r>
+        <w:rPr>
+          <w:color w:val="C00000"/>
+          <w:lang w:val="en-GB"/>
+        </w:rPr>
+        <w:t>.</w:t>
       </w:r>
     </w:p>
     <w:sectPr>
@@ -2839,7 +3350,7 @@
 </file>
 
 <file path=word/styles.xml><?xml version="1.0" encoding="utf-8"?>
-<w:styles xmlns:mc="http://schemas.openxmlformats.org/markup-compatibility/2006" xmlns:r="http://schemas.openxmlformats.org/officeDocument/2006/relationships" xmlns:w="http://schemas.openxmlformats.org/wordprocessingml/2006/main" xmlns:w14="http://schemas.microsoft.com/office/word/2010/wordml" xmlns:w15="http://schemas.microsoft.com/office/word/2012/wordml" mc:Ignorable="w14 w15">
+<w:styles xmlns:mc="http://schemas.openxmlformats.org/markup-compatibility/2006" xmlns:r="http://schemas.openxmlformats.org/officeDocument/2006/relationships" xmlns:w="http://schemas.openxmlformats.org/wordprocessingml/2006/main" xmlns:w14="http://schemas.microsoft.com/office/word/2010/wordml" xmlns:w15="http://schemas.microsoft.com/office/word/2012/wordml" xmlns:w16cid="http://schemas.microsoft.com/office/word/2016/wordml/cid" xmlns:w16se="http://schemas.microsoft.com/office/word/2015/wordml/symex" mc:Ignorable="w14 w15 w16se w16cid">
   <w:docDefaults>
     <w:rPrDefault>
       <w:rPr>
@@ -2855,7 +3366,7 @@
       </w:pPr>
     </w:pPrDefault>
   </w:docDefaults>
-  <w:latentStyles w:defLockedState="0" w:defUIPriority="99" w:defSemiHidden="0" w:defUnhideWhenUsed="0" w:defQFormat="0" w:count="371">
+  <w:latentStyles w:defLockedState="0" w:defUIPriority="99" w:defSemiHidden="0" w:defUnhideWhenUsed="0" w:defQFormat="0" w:count="377">
     <w:lsdException w:name="Normal" w:uiPriority="0" w:qFormat="1"/>
     <w:lsdException w:name="heading 1" w:uiPriority="9" w:qFormat="1"/>
     <w:lsdException w:name="heading 2" w:semiHidden="1" w:uiPriority="9" w:unhideWhenUsed="1" w:qFormat="1"/>
@@ -3003,11 +3514,8 @@
     <w:lsdException w:name="Table 3D effects 3" w:semiHidden="1" w:unhideWhenUsed="1"/>
     <w:lsdException w:name="Table Contemporary" w:semiHidden="1" w:unhideWhenUsed="1"/>
     <w:lsdException w:name="Table Elegant" w:semiHidden="1" w:unhideWhenUsed="1"/>
-    <w:lsdException w:name="Table Professional" w:semiHidden="1" w:unhideWhenUsed="1"/>
     <w:lsdException w:name="Table Subtle 1" w:semiHidden="1" w:unhideWhenUsed="1"/>
     <w:lsdException w:name="Table Subtle 2" w:semiHidden="1" w:unhideWhenUsed="1"/>
-    <w:lsdException w:name="Table Web 1" w:semiHidden="1" w:unhideWhenUsed="1"/>
-    <w:lsdException w:name="Table Web 2" w:semiHidden="1" w:unhideWhenUsed="1"/>
     <w:lsdException w:name="Table Web 3" w:semiHidden="1" w:unhideWhenUsed="1"/>
     <w:lsdException w:name="Balloon Text" w:semiHidden="1" w:unhideWhenUsed="1"/>
     <w:lsdException w:name="Table Grid" w:uiPriority="39"/>
@@ -3227,6 +3735,12 @@
     <w:lsdException w:name="List Table 5 Dark Accent 6" w:uiPriority="50"/>
     <w:lsdException w:name="List Table 6 Colorful Accent 6" w:uiPriority="51"/>
     <w:lsdException w:name="List Table 7 Colorful Accent 6" w:uiPriority="52"/>
+    <w:lsdException w:name="Mention" w:semiHidden="1" w:unhideWhenUsed="1"/>
+    <w:lsdException w:name="Smart Hyperlink" w:semiHidden="1" w:unhideWhenUsed="1"/>
+    <w:lsdException w:name="Hashtag" w:semiHidden="1" w:unhideWhenUsed="1"/>
+    <w:lsdException w:name="Unresolved Mention" w:semiHidden="1" w:unhideWhenUsed="1"/>
+    <w:lsdException w:name="Smart Link" w:semiHidden="1" w:unhideWhenUsed="1"/>
+    <w:lsdException w:name="Smart Link Error" w:semiHidden="1" w:unhideWhenUsed="1"/>
   </w:latentStyles>
   <w:style w:type="paragraph" w:default="1" w:styleId="Normale">
     <w:name w:val="Normal"/>

</xml_diff>

<commit_message>
corrections goals, domain assumptions and requirements
</commit_message>
<xml_diff>
--- a/RASD.docx
+++ b/RASD.docx
@@ -1456,8 +1456,6 @@
               </w:rPr>
               <w:t>Machine</w:t>
             </w:r>
-            <w:bookmarkStart w:id="0" w:name="_GoBack"/>
-            <w:bookmarkEnd w:id="0"/>
           </w:p>
         </w:tc>
       </w:tr>
@@ -2436,83 +2434,56 @@
       </w:pPr>
       <w:r>
         <w:rPr>
-          <w:lang w:val="en-GB"/>
-        </w:rPr>
-        <w:t xml:space="preserve">R1: </w:t>
-      </w:r>
-      <w:r>
-        <w:rPr>
+          <w:color w:val="C00000"/>
+          <w:lang w:val="en-GB"/>
+        </w:rPr>
+        <w:t xml:space="preserve">D23: </w:t>
+      </w:r>
+      <w:r>
+        <w:rPr>
+          <w:color w:val="C00000"/>
           <w:lang w:val="en-GB"/>
         </w:rPr>
         <w:tab/>
-      </w:r>
-      <w:r>
-        <w:rPr>
-          <w:color w:val="C00000"/>
-          <w:lang w:val="en-GB"/>
-        </w:rPr>
-        <w:t xml:space="preserve">When a user sees a traffic violation, </w:t>
-      </w:r>
-      <w:proofErr w:type="spellStart"/>
-      <w:r>
-        <w:rPr>
-          <w:color w:val="C00000"/>
-          <w:lang w:val="en-GB"/>
-        </w:rPr>
-        <w:t>SafeStreet</w:t>
-      </w:r>
-      <w:proofErr w:type="spellEnd"/>
-      <w:r>
-        <w:rPr>
-          <w:color w:val="C00000"/>
-          <w:lang w:val="en-GB"/>
-        </w:rPr>
-        <w:t xml:space="preserve"> mobile application must allow him to take a picture of it, insert a description and immediately send the information to authorities.</w:t>
+        <w:t>Users are fair with each other.</w:t>
       </w:r>
     </w:p>
     <w:p>
       <w:pPr>
         <w:ind w:left="705" w:hanging="705"/>
         <w:rPr>
+          <w:color w:val="C00000"/>
           <w:lang w:val="en-GB"/>
         </w:rPr>
       </w:pPr>
       <w:r>
         <w:rPr>
-          <w:lang w:val="en-GB"/>
-        </w:rPr>
-        <w:t xml:space="preserve">R2: </w:t>
-      </w:r>
-      <w:r>
-        <w:rPr>
+          <w:color w:val="C00000"/>
+          <w:lang w:val="en-GB"/>
+        </w:rPr>
+        <w:t>D24:</w:t>
+      </w:r>
+      <w:r>
+        <w:rPr>
+          <w:color w:val="C00000"/>
           <w:lang w:val="en-GB"/>
         </w:rPr>
         <w:tab/>
-        <w:t>When SafeS</w:t>
-      </w:r>
-      <w:r>
-        <w:rPr>
-          <w:lang w:val="en-GB"/>
-        </w:rPr>
-        <w:t>treets app is launched, the user can log in if he is already registered, otherwise he can register himself</w:t>
-      </w:r>
-      <w:r>
-        <w:rPr>
-          <w:lang w:val="en-GB"/>
-        </w:rPr>
-        <w:t>, and</w:t>
-      </w:r>
-      <w:r>
-        <w:rPr>
-          <w:lang w:val="en-GB"/>
-        </w:rPr>
-        <w:t xml:space="preserve"> then log in</w:t>
-      </w:r>
-      <w:r>
-        <w:rPr>
-          <w:lang w:val="en-GB"/>
-        </w:rPr>
-        <w:t>.</w:t>
+        <w:t xml:space="preserve">Users send data about </w:t>
+      </w:r>
+      <w:r>
+        <w:rPr>
+          <w:color w:val="C00000"/>
+          <w:lang w:val="en-GB"/>
+        </w:rPr>
+        <w:t>a</w:t>
+      </w:r>
+      <w:r>
+        <w:rPr>
+          <w:color w:val="C00000"/>
+          <w:lang w:val="en-GB"/>
+        </w:rPr>
+        <w:t xml:space="preserve"> violation from the position where the violation occurred.</w:t>
       </w:r>
     </w:p>
     <w:p>
@@ -2525,34 +2496,22 @@
       </w:pPr>
       <w:r>
         <w:rPr>
-          <w:color w:val="C00000"/>
-          <w:lang w:val="en-GB"/>
-        </w:rPr>
-        <w:t>R3:</w:t>
-      </w:r>
-      <w:r>
-        <w:rPr>
-          <w:color w:val="C00000"/>
+          <w:lang w:val="en-GB"/>
+        </w:rPr>
+        <w:t xml:space="preserve">R1: </w:t>
+      </w:r>
+      <w:r>
+        <w:rPr>
           <w:lang w:val="en-GB"/>
         </w:rPr>
         <w:tab/>
-        <w:t xml:space="preserve">When </w:t>
-      </w:r>
-      <w:proofErr w:type="gramStart"/>
-      <w:r>
-        <w:rPr>
-          <w:color w:val="C00000"/>
-          <w:lang w:val="en-GB"/>
-        </w:rPr>
-        <w:t>an</w:t>
-      </w:r>
-      <w:proofErr w:type="gramEnd"/>
-      <w:r>
-        <w:rPr>
-          <w:color w:val="C00000"/>
-          <w:lang w:val="en-GB"/>
-        </w:rPr>
-        <w:t xml:space="preserve"> user wants to register himself as authority, </w:t>
+      </w:r>
+      <w:r>
+        <w:rPr>
+          <w:color w:val="C00000"/>
+          <w:lang w:val="en-GB"/>
+        </w:rPr>
+        <w:t xml:space="preserve">When a user sees a traffic violation, </w:t>
       </w:r>
       <w:proofErr w:type="spellStart"/>
       <w:r>
@@ -2568,98 +2527,52 @@
           <w:color w:val="C00000"/>
           <w:lang w:val="en-GB"/>
         </w:rPr>
-        <w:t xml:space="preserve"> software must verify that he is really an authority.</w:t>
+        <w:t xml:space="preserve"> mobile application must allow him to take a picture of it, insert a description and immediately send the information to authorities.</w:t>
       </w:r>
     </w:p>
     <w:p>
       <w:pPr>
         <w:ind w:left="705" w:hanging="705"/>
         <w:rPr>
-          <w:color w:val="C00000"/>
           <w:lang w:val="en-GB"/>
         </w:rPr>
       </w:pPr>
       <w:r>
         <w:rPr>
-          <w:color w:val="C00000"/>
-          <w:lang w:val="en-GB"/>
-        </w:rPr>
-        <w:t>R</w:t>
-      </w:r>
-      <w:r>
-        <w:rPr>
-          <w:color w:val="C00000"/>
-          <w:lang w:val="en-GB"/>
-        </w:rPr>
-        <w:t>3.1</w:t>
-      </w:r>
-      <w:r>
-        <w:rPr>
-          <w:color w:val="C00000"/>
-          <w:lang w:val="en-GB"/>
-        </w:rPr>
-        <w:t>:</w:t>
-      </w:r>
-      <w:r>
-        <w:rPr>
-          <w:color w:val="C00000"/>
+          <w:lang w:val="en-GB"/>
+        </w:rPr>
+        <w:t xml:space="preserve">R2: </w:t>
+      </w:r>
+      <w:r>
+        <w:rPr>
           <w:lang w:val="en-GB"/>
         </w:rPr>
         <w:tab/>
-        <w:t xml:space="preserve">When </w:t>
-      </w:r>
-      <w:proofErr w:type="gramStart"/>
-      <w:r>
-        <w:rPr>
-          <w:color w:val="C00000"/>
-          <w:lang w:val="en-GB"/>
-        </w:rPr>
-        <w:t>an</w:t>
-      </w:r>
-      <w:proofErr w:type="gramEnd"/>
-      <w:r>
-        <w:rPr>
-          <w:color w:val="C00000"/>
-          <w:lang w:val="en-GB"/>
-        </w:rPr>
-        <w:t xml:space="preserve"> user wants to register himself as </w:t>
-      </w:r>
-      <w:r>
-        <w:rPr>
-          <w:color w:val="C00000"/>
-          <w:lang w:val="en-GB"/>
-        </w:rPr>
-        <w:t>municipality</w:t>
-      </w:r>
-      <w:r>
-        <w:rPr>
-          <w:color w:val="C00000"/>
-          <w:lang w:val="en-GB"/>
-        </w:rPr>
-        <w:t xml:space="preserve">, </w:t>
-      </w:r>
-      <w:proofErr w:type="spellStart"/>
-      <w:r>
-        <w:rPr>
-          <w:color w:val="C00000"/>
-          <w:lang w:val="en-GB"/>
-        </w:rPr>
-        <w:t>SafeStreet</w:t>
-      </w:r>
-      <w:proofErr w:type="spellEnd"/>
-      <w:r>
-        <w:rPr>
-          <w:color w:val="C00000"/>
-          <w:lang w:val="en-GB"/>
-        </w:rPr>
-        <w:t xml:space="preserve"> software must verify that he is really </w:t>
-      </w:r>
-      <w:r>
-        <w:rPr>
-          <w:color w:val="C00000"/>
-          <w:lang w:val="en-GB"/>
-        </w:rPr>
-        <w:t>a municipality.</w:t>
+        <w:t>When SafeS</w:t>
+      </w:r>
+      <w:r>
+        <w:rPr>
+          <w:lang w:val="en-GB"/>
+        </w:rPr>
+        <w:t>treets app is launched, the user can log in if he is already registered, otherwise he can register himself</w:t>
+      </w:r>
+      <w:r>
+        <w:rPr>
+          <w:lang w:val="en-GB"/>
+        </w:rPr>
+        <w:t>, and</w:t>
+      </w:r>
+      <w:r>
+        <w:rPr>
+          <w:lang w:val="en-GB"/>
+        </w:rPr>
+        <w:t xml:space="preserve"> then log in</w:t>
+      </w:r>
+      <w:r>
+        <w:rPr>
+          <w:lang w:val="en-GB"/>
+        </w:rPr>
+        <w:t>.</w:t>
       </w:r>
     </w:p>
     <w:p>
@@ -2672,98 +2585,115 @@
       </w:pPr>
       <w:r>
         <w:rPr>
-          <w:lang w:val="en-GB"/>
-        </w:rPr>
-        <w:t>R</w:t>
-      </w:r>
-      <w:r>
-        <w:rPr>
-          <w:lang w:val="en-GB"/>
-        </w:rPr>
-        <w:t>4</w:t>
-      </w:r>
-      <w:r>
-        <w:rPr>
-          <w:lang w:val="en-GB"/>
-        </w:rPr>
-        <w:t>:</w:t>
-      </w:r>
-      <w:r>
-        <w:rPr>
+          <w:color w:val="C00000"/>
+          <w:lang w:val="en-GB"/>
+        </w:rPr>
+        <w:t>R3:</w:t>
+      </w:r>
+      <w:r>
+        <w:rPr>
+          <w:color w:val="C00000"/>
           <w:lang w:val="en-GB"/>
         </w:rPr>
         <w:tab/>
-      </w:r>
-      <w:r>
-        <w:rPr>
-          <w:color w:val="7030A0"/>
-          <w:lang w:val="en-GB"/>
-        </w:rPr>
-        <w:t xml:space="preserve">The license plate can be inserted by taking a picture </w:t>
-      </w:r>
-      <w:r>
-        <w:rPr>
-          <w:color w:val="7030A0"/>
-          <w:lang w:val="en-GB"/>
-        </w:rPr>
-        <w:t>(in which the license plate is visible)</w:t>
-      </w:r>
-      <w:r>
-        <w:rPr>
-          <w:color w:val="7030A0"/>
-          <w:lang w:val="en-GB"/>
-        </w:rPr>
-        <w:t xml:space="preserve"> of the car that commits the traffic violation</w:t>
-      </w:r>
-      <w:r>
-        <w:rPr>
-          <w:color w:val="7030A0"/>
-          <w:lang w:val="en-GB"/>
-        </w:rPr>
-        <w:t xml:space="preserve"> or by writing it in a form if the algorithm that automatically reads the license plate from the picture doesn’t work.</w:t>
-      </w:r>
-      <w:r>
-        <w:rPr>
-          <w:color w:val="7030A0"/>
-          <w:lang w:val="en-GB"/>
-        </w:rPr>
-        <w:t xml:space="preserve"> Therefore, the app must have a tool that gives the possibility to the user to take a picture.</w:t>
-      </w:r>
-      <w:r>
-        <w:rPr>
-          <w:color w:val="7030A0"/>
-          <w:lang w:val="en-GB"/>
-        </w:rPr>
-        <w:t xml:space="preserve"> </w:t>
+        <w:t xml:space="preserve">When </w:t>
+      </w:r>
+      <w:proofErr w:type="gramStart"/>
+      <w:r>
+        <w:rPr>
+          <w:color w:val="C00000"/>
+          <w:lang w:val="en-GB"/>
+        </w:rPr>
+        <w:t>an</w:t>
+      </w:r>
+      <w:proofErr w:type="gramEnd"/>
+      <w:r>
+        <w:rPr>
+          <w:color w:val="C00000"/>
+          <w:lang w:val="en-GB"/>
+        </w:rPr>
+        <w:t xml:space="preserve"> user wants to register himself as authority, </w:t>
+      </w:r>
+      <w:proofErr w:type="spellStart"/>
+      <w:r>
+        <w:rPr>
+          <w:color w:val="C00000"/>
+          <w:lang w:val="en-GB"/>
+        </w:rPr>
+        <w:t>SafeStreet</w:t>
+      </w:r>
+      <w:proofErr w:type="spellEnd"/>
+      <w:r>
+        <w:rPr>
+          <w:color w:val="C00000"/>
+          <w:lang w:val="en-GB"/>
+        </w:rPr>
+        <w:t xml:space="preserve"> software must verify that he is really an authority.</w:t>
       </w:r>
     </w:p>
     <w:p>
       <w:pPr>
         <w:ind w:left="705" w:hanging="705"/>
         <w:rPr>
+          <w:color w:val="C00000"/>
           <w:lang w:val="en-GB"/>
         </w:rPr>
       </w:pPr>
       <w:r>
         <w:rPr>
-          <w:lang w:val="en-GB"/>
-        </w:rPr>
-        <w:t xml:space="preserve">R5: </w:t>
-      </w:r>
-      <w:r>
-        <w:rPr>
+          <w:color w:val="C00000"/>
+          <w:lang w:val="en-GB"/>
+        </w:rPr>
+        <w:t>R</w:t>
+      </w:r>
+      <w:r>
+        <w:rPr>
+          <w:color w:val="C00000"/>
+          <w:lang w:val="en-GB"/>
+        </w:rPr>
+        <w:t>3.1</w:t>
+      </w:r>
+      <w:r>
+        <w:rPr>
+          <w:color w:val="C00000"/>
+          <w:lang w:val="en-GB"/>
+        </w:rPr>
+        <w:t>:</w:t>
+      </w:r>
+      <w:r>
+        <w:rPr>
+          <w:color w:val="C00000"/>
           <w:lang w:val="en-GB"/>
         </w:rPr>
         <w:tab/>
-      </w:r>
-      <w:r>
-        <w:rPr>
-          <w:lang w:val="en-GB"/>
-        </w:rPr>
-        <w:t>When an end user sends data</w:t>
-      </w:r>
-      <w:r>
-        <w:rPr>
+        <w:t xml:space="preserve">When </w:t>
+      </w:r>
+      <w:proofErr w:type="gramStart"/>
+      <w:r>
+        <w:rPr>
+          <w:color w:val="C00000"/>
+          <w:lang w:val="en-GB"/>
+        </w:rPr>
+        <w:t>an</w:t>
+      </w:r>
+      <w:proofErr w:type="gramEnd"/>
+      <w:r>
+        <w:rPr>
+          <w:color w:val="C00000"/>
+          <w:lang w:val="en-GB"/>
+        </w:rPr>
+        <w:t xml:space="preserve"> user wants to register himself as </w:t>
+      </w:r>
+      <w:r>
+        <w:rPr>
+          <w:color w:val="C00000"/>
+          <w:lang w:val="en-GB"/>
+        </w:rPr>
+        <w:t>municipality</w:t>
+      </w:r>
+      <w:r>
+        <w:rPr>
+          <w:color w:val="C00000"/>
           <w:lang w:val="en-GB"/>
         </w:rPr>
         <w:t xml:space="preserve">, </w:t>
@@ -2771,174 +2701,157 @@
       <w:proofErr w:type="spellStart"/>
       <w:r>
         <w:rPr>
-          <w:lang w:val="en-GB"/>
-        </w:rPr>
-        <w:t>SafeStreets</w:t>
+          <w:color w:val="C00000"/>
+          <w:lang w:val="en-GB"/>
+        </w:rPr>
+        <w:t>SafeStreet</w:t>
       </w:r>
       <w:proofErr w:type="spellEnd"/>
       <w:r>
         <w:rPr>
-          <w:lang w:val="en-GB"/>
-        </w:rPr>
-        <w:t xml:space="preserve"> application detects</w:t>
-      </w:r>
-      <w:r>
-        <w:rPr>
-          <w:lang w:val="en-GB"/>
-        </w:rPr>
-        <w:t xml:space="preserve"> automatically the date, the time and the position</w:t>
-      </w:r>
-      <w:r>
-        <w:rPr>
-          <w:lang w:val="en-GB"/>
-        </w:rPr>
-        <w:t xml:space="preserve"> from the</w:t>
-      </w:r>
-      <w:r>
-        <w:rPr>
-          <w:lang w:val="en-GB"/>
-        </w:rPr>
-        <w:t xml:space="preserve"> </w:t>
-      </w:r>
-      <w:r>
-        <w:rPr>
-          <w:lang w:val="en-GB"/>
-        </w:rPr>
-        <w:t>device</w:t>
-      </w:r>
-      <w:r>
-        <w:rPr>
-          <w:lang w:val="en-GB"/>
-        </w:rPr>
-        <w:t>. The position is taken from the GPS of the phone.</w:t>
+          <w:color w:val="C00000"/>
+          <w:lang w:val="en-GB"/>
+        </w:rPr>
+        <w:t xml:space="preserve"> software must verify that he is really </w:t>
+      </w:r>
+      <w:r>
+        <w:rPr>
+          <w:color w:val="C00000"/>
+          <w:lang w:val="en-GB"/>
+        </w:rPr>
+        <w:t>a municipality.</w:t>
       </w:r>
     </w:p>
     <w:p>
       <w:pPr>
         <w:ind w:left="705" w:hanging="705"/>
         <w:rPr>
-          <w:color w:val="C00000"/>
           <w:lang w:val="en-GB"/>
         </w:rPr>
       </w:pPr>
-      <w:r>
-        <w:rPr>
-          <w:color w:val="C00000"/>
-          <w:lang w:val="en-GB"/>
-        </w:rPr>
-        <w:t>R5.1:</w:t>
-      </w:r>
-      <w:r>
-        <w:rPr>
-          <w:color w:val="C00000"/>
+      <w:bookmarkStart w:id="0" w:name="_GoBack"/>
+      <w:bookmarkEnd w:id="0"/>
+      <w:r>
+        <w:rPr>
+          <w:lang w:val="en-GB"/>
+        </w:rPr>
+        <w:t xml:space="preserve">R5: </w:t>
+      </w:r>
+      <w:r>
+        <w:rPr>
           <w:lang w:val="en-GB"/>
         </w:rPr>
         <w:tab/>
-        <w:t xml:space="preserve">When detecting </w:t>
-      </w:r>
-      <w:r>
-        <w:rPr>
-          <w:color w:val="C00000"/>
-          <w:lang w:val="en-GB"/>
-        </w:rPr>
-        <w:t>the date, the time and the position from the device</w:t>
-      </w:r>
-      <w:r>
-        <w:rPr>
-          <w:color w:val="C00000"/>
-          <w:lang w:val="en-GB"/>
-        </w:rPr>
-        <w:t xml:space="preserve">, if it is not able to take one of this information </w:t>
+      </w:r>
+      <w:r>
+        <w:rPr>
+          <w:lang w:val="en-GB"/>
+        </w:rPr>
+        <w:t>When an end user sends data</w:t>
+      </w:r>
+      <w:r>
+        <w:rPr>
+          <w:lang w:val="en-GB"/>
+        </w:rPr>
+        <w:t xml:space="preserve">, </w:t>
       </w:r>
       <w:proofErr w:type="spellStart"/>
       <w:r>
         <w:rPr>
-          <w:color w:val="C00000"/>
-          <w:lang w:val="en-GB"/>
-        </w:rPr>
-        <w:t>SafeStreet</w:t>
+          <w:lang w:val="en-GB"/>
+        </w:rPr>
+        <w:t>SafeStreets</w:t>
       </w:r>
       <w:proofErr w:type="spellEnd"/>
       <w:r>
         <w:rPr>
-          <w:color w:val="C00000"/>
-          <w:lang w:val="en-GB"/>
-        </w:rPr>
-        <w:t xml:space="preserve"> application must notify the user.</w:t>
+          <w:lang w:val="en-GB"/>
+        </w:rPr>
+        <w:t xml:space="preserve"> application detects</w:t>
+      </w:r>
+      <w:r>
+        <w:rPr>
+          <w:lang w:val="en-GB"/>
+        </w:rPr>
+        <w:t xml:space="preserve"> automatically the date, the time and the position</w:t>
+      </w:r>
+      <w:r>
+        <w:rPr>
+          <w:lang w:val="en-GB"/>
+        </w:rPr>
+        <w:t xml:space="preserve"> from the</w:t>
+      </w:r>
+      <w:r>
+        <w:rPr>
+          <w:lang w:val="en-GB"/>
+        </w:rPr>
+        <w:t xml:space="preserve"> </w:t>
+      </w:r>
+      <w:r>
+        <w:rPr>
+          <w:lang w:val="en-GB"/>
+        </w:rPr>
+        <w:t>device</w:t>
+      </w:r>
+      <w:r>
+        <w:rPr>
+          <w:lang w:val="en-GB"/>
+        </w:rPr>
+        <w:t>. The position is taken from the GPS of the phone.</w:t>
       </w:r>
     </w:p>
     <w:p>
       <w:pPr>
         <w:ind w:left="705" w:hanging="705"/>
         <w:rPr>
+          <w:color w:val="C00000"/>
           <w:lang w:val="en-GB"/>
         </w:rPr>
       </w:pPr>
       <w:r>
         <w:rPr>
-          <w:lang w:val="en-GB"/>
-        </w:rPr>
-        <w:t>R7:</w:t>
-      </w:r>
-      <w:r>
-        <w:rPr>
+          <w:color w:val="C00000"/>
+          <w:lang w:val="en-GB"/>
+        </w:rPr>
+        <w:t>R5.1:</w:t>
+      </w:r>
+      <w:r>
+        <w:rPr>
+          <w:color w:val="C00000"/>
           <w:lang w:val="en-GB"/>
         </w:rPr>
         <w:tab/>
-      </w:r>
-      <w:r>
-        <w:rPr>
-          <w:lang w:val="en-GB"/>
-        </w:rPr>
-        <w:t>When</w:t>
-      </w:r>
-      <w:r>
-        <w:rPr>
-          <w:lang w:val="en-GB"/>
-        </w:rPr>
-        <w:t xml:space="preserve"> data inserted from the user are wrong, the app asks to </w:t>
-      </w:r>
-      <w:r>
-        <w:rPr>
-          <w:lang w:val="en-GB"/>
-        </w:rPr>
-        <w:t>him</w:t>
-      </w:r>
-      <w:r>
-        <w:rPr>
-          <w:lang w:val="en-GB"/>
-        </w:rPr>
-        <w:t xml:space="preserve"> to insert again data, specifying which </w:t>
-      </w:r>
-      <w:r>
-        <w:rPr>
-          <w:lang w:val="en-GB"/>
-        </w:rPr>
-        <w:t>ones</w:t>
-      </w:r>
-      <w:r>
-        <w:rPr>
-          <w:lang w:val="en-GB"/>
-        </w:rPr>
-        <w:t xml:space="preserve"> </w:t>
-      </w:r>
-      <w:r>
-        <w:rPr>
-          <w:lang w:val="en-GB"/>
-        </w:rPr>
-        <w:t>are</w:t>
-      </w:r>
-      <w:r>
-        <w:rPr>
-          <w:lang w:val="en-GB"/>
-        </w:rPr>
-        <w:t xml:space="preserve"> wrong and why.</w:t>
-      </w:r>
-      <w:r>
-        <w:rPr>
-          <w:lang w:val="en-GB"/>
-        </w:rPr>
-        <w:t xml:space="preserve"> </w:t>
+        <w:t xml:space="preserve">When detecting </w:t>
+      </w:r>
+      <w:r>
+        <w:rPr>
+          <w:color w:val="C00000"/>
+          <w:lang w:val="en-GB"/>
+        </w:rPr>
+        <w:t>the date, the time and the position from the device</w:t>
+      </w:r>
+      <w:r>
+        <w:rPr>
+          <w:color w:val="C00000"/>
+          <w:lang w:val="en-GB"/>
+        </w:rPr>
+        <w:t xml:space="preserve">, if it is not able to take one of this information </w:t>
+      </w:r>
+      <w:proofErr w:type="spellStart"/>
+      <w:r>
+        <w:rPr>
+          <w:color w:val="C00000"/>
+          <w:lang w:val="en-GB"/>
+        </w:rPr>
+        <w:t>SafeStreet</w:t>
+      </w:r>
+      <w:proofErr w:type="spellEnd"/>
+      <w:r>
+        <w:rPr>
+          <w:color w:val="C00000"/>
+          <w:lang w:val="en-GB"/>
+        </w:rPr>
+        <w:t xml:space="preserve"> application must notify the user.</w:t>
       </w:r>
     </w:p>
     <w:p>
@@ -2952,7 +2865,7 @@
         <w:rPr>
           <w:lang w:val="en-GB"/>
         </w:rPr>
-        <w:t>R8:</w:t>
+        <w:t>R7:</w:t>
       </w:r>
       <w:r>
         <w:rPr>
@@ -2970,43 +2883,49 @@
         <w:rPr>
           <w:lang w:val="en-GB"/>
         </w:rPr>
-        <w:t xml:space="preserve"> an authority logs in</w:t>
-      </w:r>
-      <w:r>
-        <w:rPr>
-          <w:lang w:val="en-GB"/>
-        </w:rPr>
-        <w:t xml:space="preserve"> from his device</w:t>
-      </w:r>
-      <w:r>
-        <w:rPr>
-          <w:lang w:val="en-GB"/>
-        </w:rPr>
-        <w:t xml:space="preserve">, SafeStreets </w:t>
-      </w:r>
-      <w:r>
-        <w:rPr>
-          <w:lang w:val="en-GB"/>
-        </w:rPr>
-        <w:t>must</w:t>
-      </w:r>
-      <w:r>
-        <w:rPr>
-          <w:lang w:val="en-GB"/>
-        </w:rPr>
-        <w:t xml:space="preserve"> allow him to see </w:t>
-      </w:r>
-      <w:r>
-        <w:rPr>
-          <w:lang w:val="en-GB"/>
-        </w:rPr>
-        <w:t xml:space="preserve">information about </w:t>
-      </w:r>
-      <w:r>
-        <w:rPr>
-          <w:lang w:val="en-GB"/>
-        </w:rPr>
-        <w:t xml:space="preserve">the traffic violations sent by the end users. </w:t>
+        <w:t xml:space="preserve"> data inserted from the user are wrong, the app asks to </w:t>
+      </w:r>
+      <w:r>
+        <w:rPr>
+          <w:lang w:val="en-GB"/>
+        </w:rPr>
+        <w:t>him</w:t>
+      </w:r>
+      <w:r>
+        <w:rPr>
+          <w:lang w:val="en-GB"/>
+        </w:rPr>
+        <w:t xml:space="preserve"> to insert again data, specifying which </w:t>
+      </w:r>
+      <w:r>
+        <w:rPr>
+          <w:lang w:val="en-GB"/>
+        </w:rPr>
+        <w:t>ones</w:t>
+      </w:r>
+      <w:r>
+        <w:rPr>
+          <w:lang w:val="en-GB"/>
+        </w:rPr>
+        <w:t xml:space="preserve"> </w:t>
+      </w:r>
+      <w:r>
+        <w:rPr>
+          <w:lang w:val="en-GB"/>
+        </w:rPr>
+        <w:t>are</w:t>
+      </w:r>
+      <w:r>
+        <w:rPr>
+          <w:lang w:val="en-GB"/>
+        </w:rPr>
+        <w:t xml:space="preserve"> wrong and why.</w:t>
+      </w:r>
+      <w:r>
+        <w:rPr>
+          <w:lang w:val="en-GB"/>
+        </w:rPr>
+        <w:t xml:space="preserve"> </w:t>
       </w:r>
     </w:p>
     <w:p>
@@ -3020,7 +2939,7 @@
         <w:rPr>
           <w:lang w:val="en-GB"/>
         </w:rPr>
-        <w:t>R9:</w:t>
+        <w:t>R8:</w:t>
       </w:r>
       <w:r>
         <w:rPr>
@@ -3038,26 +2957,49 @@
         <w:rPr>
           <w:lang w:val="en-GB"/>
         </w:rPr>
-        <w:t xml:space="preserve"> an end user</w:t>
-      </w:r>
-      <w:r>
-        <w:rPr>
-          <w:lang w:val="en-GB"/>
-        </w:rPr>
-        <w:t xml:space="preserve"> or a municipality user</w:t>
-      </w:r>
-      <w:r>
-        <w:rPr>
-          <w:lang w:val="en-GB"/>
-        </w:rPr>
-        <w:t xml:space="preserve"> logs in, SafeStreets must not allow him to see the traffic violations sent by the other end users.</w:t>
+        <w:t xml:space="preserve"> an authority logs in</w:t>
+      </w:r>
+      <w:r>
+        <w:rPr>
+          <w:lang w:val="en-GB"/>
+        </w:rPr>
+        <w:t xml:space="preserve"> from his device</w:t>
+      </w:r>
+      <w:r>
+        <w:rPr>
+          <w:lang w:val="en-GB"/>
+        </w:rPr>
+        <w:t xml:space="preserve">, SafeStreets </w:t>
+      </w:r>
+      <w:r>
+        <w:rPr>
+          <w:lang w:val="en-GB"/>
+        </w:rPr>
+        <w:t>must</w:t>
+      </w:r>
+      <w:r>
+        <w:rPr>
+          <w:lang w:val="en-GB"/>
+        </w:rPr>
+        <w:t xml:space="preserve"> allow him to see </w:t>
+      </w:r>
+      <w:r>
+        <w:rPr>
+          <w:lang w:val="en-GB"/>
+        </w:rPr>
+        <w:t xml:space="preserve">information about </w:t>
+      </w:r>
+      <w:r>
+        <w:rPr>
+          <w:lang w:val="en-GB"/>
+        </w:rPr>
+        <w:t xml:space="preserve">the traffic violations sent by the end users. </w:t>
       </w:r>
     </w:p>
     <w:p>
       <w:pPr>
         <w:ind w:left="705" w:hanging="705"/>
         <w:rPr>
-          <w:color w:val="C00000"/>
           <w:lang w:val="en-GB"/>
         </w:rPr>
       </w:pPr>
@@ -3065,7 +3007,7 @@
         <w:rPr>
           <w:lang w:val="en-GB"/>
         </w:rPr>
-        <w:t>R10:</w:t>
+        <w:t>R9:</w:t>
       </w:r>
       <w:r>
         <w:rPr>
@@ -3075,68 +3017,27 @@
       </w:r>
       <w:r>
         <w:rPr>
-          <w:color w:val="C00000"/>
-          <w:lang w:val="en-GB"/>
-        </w:rPr>
-        <w:t xml:space="preserve">When an </w:t>
-      </w:r>
-      <w:r>
-        <w:rPr>
-          <w:color w:val="C00000"/>
-          <w:lang w:val="en-GB"/>
-        </w:rPr>
-        <w:t>end user</w:t>
-      </w:r>
-      <w:r>
-        <w:rPr>
-          <w:color w:val="C00000"/>
-          <w:lang w:val="en-GB"/>
-        </w:rPr>
-        <w:t xml:space="preserve"> logs in from his device, </w:t>
-      </w:r>
-      <w:proofErr w:type="spellStart"/>
-      <w:r>
-        <w:rPr>
-          <w:color w:val="C00000"/>
-          <w:lang w:val="en-GB"/>
-        </w:rPr>
-        <w:t>SafeStreets</w:t>
-      </w:r>
-      <w:proofErr w:type="spellEnd"/>
-      <w:r>
-        <w:rPr>
-          <w:color w:val="C00000"/>
-          <w:lang w:val="en-GB"/>
-        </w:rPr>
-        <w:t xml:space="preserve"> must allow him to see </w:t>
-      </w:r>
-      <w:r>
-        <w:rPr>
-          <w:color w:val="C00000"/>
-          <w:lang w:val="en-GB"/>
-        </w:rPr>
-        <w:t>statistics</w:t>
-      </w:r>
-      <w:r>
-        <w:rPr>
-          <w:color w:val="C00000"/>
-          <w:lang w:val="en-GB"/>
-        </w:rPr>
-        <w:t xml:space="preserve"> about the traffic violation</w:t>
-      </w:r>
-      <w:r>
-        <w:rPr>
-          <w:color w:val="C00000"/>
-          <w:lang w:val="en-GB"/>
-        </w:rPr>
-        <w:t>s</w:t>
-      </w:r>
-      <w:r>
-        <w:rPr>
-          <w:color w:val="C00000"/>
-          <w:lang w:val="en-GB"/>
-        </w:rPr>
-        <w:t>.</w:t>
+          <w:lang w:val="en-GB"/>
+        </w:rPr>
+        <w:t>When</w:t>
+      </w:r>
+      <w:r>
+        <w:rPr>
+          <w:lang w:val="en-GB"/>
+        </w:rPr>
+        <w:t xml:space="preserve"> an end user</w:t>
+      </w:r>
+      <w:r>
+        <w:rPr>
+          <w:lang w:val="en-GB"/>
+        </w:rPr>
+        <w:t xml:space="preserve"> or a municipality user</w:t>
+      </w:r>
+      <w:r>
+        <w:rPr>
+          <w:lang w:val="en-GB"/>
+        </w:rPr>
+        <w:t xml:space="preserve"> logs in, SafeStreets must not allow him to see the traffic violations sent by the other end users.</w:t>
       </w:r>
     </w:p>
     <w:p>
@@ -3151,13 +3052,7 @@
         <w:rPr>
           <w:lang w:val="en-GB"/>
         </w:rPr>
-        <w:t>R12</w:t>
-      </w:r>
-      <w:r>
-        <w:rPr>
-          <w:lang w:val="en-GB"/>
-        </w:rPr>
-        <w:t>:</w:t>
+        <w:t>R10:</w:t>
       </w:r>
       <w:r>
         <w:rPr>
@@ -3170,21 +3065,14 @@
           <w:color w:val="C00000"/>
           <w:lang w:val="en-GB"/>
         </w:rPr>
-        <w:t>When a</w:t>
-      </w:r>
-      <w:r>
-        <w:rPr>
-          <w:color w:val="C00000"/>
-          <w:lang w:val="en-GB"/>
-        </w:rPr>
-        <w:t xml:space="preserve"> municipality </w:t>
-      </w:r>
-      <w:r>
-        <w:rPr>
-          <w:color w:val="C00000"/>
-          <w:lang w:val="en-GB"/>
-        </w:rPr>
-        <w:t>user</w:t>
+        <w:t xml:space="preserve">When an </w:t>
+      </w:r>
+      <w:r>
+        <w:rPr>
+          <w:color w:val="C00000"/>
+          <w:lang w:val="en-GB"/>
+        </w:rPr>
+        <w:t>end user</w:t>
       </w:r>
       <w:r>
         <w:rPr>
@@ -3229,13 +3117,6 @@
           <w:lang w:val="en-GB"/>
         </w:rPr>
         <w:t>s</w:t>
-      </w:r>
-      <w:r>
-        <w:rPr>
-          <w:color w:val="C00000"/>
-          <w:lang w:val="en-GB"/>
-        </w:rPr>
-        <w:t>, unsafe areas and possible interventions</w:t>
       </w:r>
       <w:r>
         <w:rPr>
@@ -3255,6 +3136,112 @@
       </w:pPr>
       <w:r>
         <w:rPr>
+          <w:lang w:val="en-GB"/>
+        </w:rPr>
+        <w:t>R12</w:t>
+      </w:r>
+      <w:r>
+        <w:rPr>
+          <w:lang w:val="en-GB"/>
+        </w:rPr>
+        <w:t>:</w:t>
+      </w:r>
+      <w:r>
+        <w:rPr>
+          <w:lang w:val="en-GB"/>
+        </w:rPr>
+        <w:tab/>
+      </w:r>
+      <w:r>
+        <w:rPr>
+          <w:color w:val="C00000"/>
+          <w:lang w:val="en-GB"/>
+        </w:rPr>
+        <w:t>When a</w:t>
+      </w:r>
+      <w:r>
+        <w:rPr>
+          <w:color w:val="C00000"/>
+          <w:lang w:val="en-GB"/>
+        </w:rPr>
+        <w:t xml:space="preserve"> municipality </w:t>
+      </w:r>
+      <w:r>
+        <w:rPr>
+          <w:color w:val="C00000"/>
+          <w:lang w:val="en-GB"/>
+        </w:rPr>
+        <w:t>user</w:t>
+      </w:r>
+      <w:r>
+        <w:rPr>
+          <w:color w:val="C00000"/>
+          <w:lang w:val="en-GB"/>
+        </w:rPr>
+        <w:t xml:space="preserve"> logs in from his device, </w:t>
+      </w:r>
+      <w:proofErr w:type="spellStart"/>
+      <w:r>
+        <w:rPr>
+          <w:color w:val="C00000"/>
+          <w:lang w:val="en-GB"/>
+        </w:rPr>
+        <w:t>SafeStreets</w:t>
+      </w:r>
+      <w:proofErr w:type="spellEnd"/>
+      <w:r>
+        <w:rPr>
+          <w:color w:val="C00000"/>
+          <w:lang w:val="en-GB"/>
+        </w:rPr>
+        <w:t xml:space="preserve"> must allow him to see </w:t>
+      </w:r>
+      <w:r>
+        <w:rPr>
+          <w:color w:val="C00000"/>
+          <w:lang w:val="en-GB"/>
+        </w:rPr>
+        <w:t>statistics</w:t>
+      </w:r>
+      <w:r>
+        <w:rPr>
+          <w:color w:val="C00000"/>
+          <w:lang w:val="en-GB"/>
+        </w:rPr>
+        <w:t xml:space="preserve"> about the traffic violation</w:t>
+      </w:r>
+      <w:r>
+        <w:rPr>
+          <w:color w:val="C00000"/>
+          <w:lang w:val="en-GB"/>
+        </w:rPr>
+        <w:t>s</w:t>
+      </w:r>
+      <w:r>
+        <w:rPr>
+          <w:color w:val="C00000"/>
+          <w:lang w:val="en-GB"/>
+        </w:rPr>
+        <w:t>, unsafe areas and possible interventions</w:t>
+      </w:r>
+      <w:r>
+        <w:rPr>
+          <w:color w:val="C00000"/>
+          <w:lang w:val="en-GB"/>
+        </w:rPr>
+        <w:t>.</w:t>
+      </w:r>
+    </w:p>
+    <w:p>
+      <w:pPr>
+        <w:ind w:left="705" w:hanging="705"/>
+        <w:rPr>
+          <w:color w:val="C00000"/>
+          <w:lang w:val="en-GB"/>
+        </w:rPr>
+      </w:pPr>
+      <w:r>
+        <w:rPr>
           <w:color w:val="C00000"/>
           <w:lang w:val="en-GB"/>
         </w:rPr>
@@ -3282,7 +3269,49 @@
           <w:color w:val="C00000"/>
           <w:lang w:val="en-GB"/>
         </w:rPr>
-        <w:t xml:space="preserve"> dispatching software must find the nearest authority user and notify him.</w:t>
+        <w:t xml:space="preserve"> dispatching software must find the nearest authorit</w:t>
+      </w:r>
+      <w:r>
+        <w:rPr>
+          <w:color w:val="C00000"/>
+          <w:lang w:val="en-GB"/>
+        </w:rPr>
+        <w:t>y</w:t>
+      </w:r>
+      <w:r>
+        <w:rPr>
+          <w:color w:val="C00000"/>
+          <w:lang w:val="en-GB"/>
+        </w:rPr>
+        <w:t xml:space="preserve"> user</w:t>
+      </w:r>
+      <w:r>
+        <w:rPr>
+          <w:color w:val="C00000"/>
+          <w:lang w:val="en-GB"/>
+        </w:rPr>
+        <w:t xml:space="preserve">s </w:t>
+      </w:r>
+      <w:r>
+        <w:rPr>
+          <w:color w:val="C00000"/>
+          <w:lang w:val="en-GB"/>
+        </w:rPr>
+        <w:t xml:space="preserve">and notify </w:t>
+      </w:r>
+      <w:r>
+        <w:rPr>
+          <w:color w:val="C00000"/>
+          <w:lang w:val="en-GB"/>
+        </w:rPr>
+        <w:t>them</w:t>
+      </w:r>
+      <w:r>
+        <w:rPr>
+          <w:color w:val="C00000"/>
+          <w:lang w:val="en-GB"/>
+        </w:rPr>
+        <w:t>.</w:t>
       </w:r>
     </w:p>
     <w:p>

</xml_diff>